<commit_message>
even closer to the end
</commit_message>
<xml_diff>
--- a/Tadas_Ivanovas_Magistras (2).docx
+++ b/Tadas_Ivanovas_Magistras (2).docx
@@ -5330,7 +5330,7 @@
               <w:rPr>
                 <w:webHidden/>
               </w:rPr>
-              <w:t>44</w:t>
+              <w:t>46</w:t>
             </w:r>
             <w:r>
               <w:rPr>
@@ -5405,7 +5405,7 @@
               <w:rPr>
                 <w:webHidden/>
               </w:rPr>
-              <w:t>44</w:t>
+              <w:t>46</w:t>
             </w:r>
             <w:r>
               <w:rPr>
@@ -5466,7 +5466,7 @@
               <w:rPr>
                 <w:webHidden/>
               </w:rPr>
-              <w:t>45</w:t>
+              <w:t>47</w:t>
             </w:r>
             <w:r>
               <w:rPr>
@@ -5527,7 +5527,7 @@
               <w:rPr>
                 <w:webHidden/>
               </w:rPr>
-              <w:t>46</w:t>
+              <w:t>48</w:t>
             </w:r>
             <w:r>
               <w:rPr>
@@ -6023,7 +6023,6 @@
       <w:r>
         <w:t xml:space="preserve"> [</w:t>
       </w:r>
-      <w:proofErr w:type="spellStart"/>
       <w:r>
         <w:fldChar w:fldCharType="begin"/>
       </w:r>
@@ -6037,399 +6036,184 @@
         <w:rPr>
           <w:b/>
           <w:bCs/>
-        </w:rPr>
-        <w:t>Error</w:t>
-      </w:r>
-      <w:proofErr w:type="spellEnd"/>
+          <w:lang w:val="en-US"/>
+        </w:rPr>
+        <w:t>Error! Reference source not found.</w:t>
+      </w:r>
+      <w:r>
+        <w:fldChar w:fldCharType="end"/>
+      </w:r>
+      <w:r>
+        <w:t>]</w:t>
+      </w:r>
+      <w:r>
+        <w:t>.</w:t>
+      </w:r>
+      <w:r>
+        <w:t xml:space="preserve"> Visa metodika susideda iš dviejų pagrindinių dedamųjų dalių:</w:t>
+      </w:r>
+      <w:r>
+        <w:t xml:space="preserve"> priešlaikinio ir </w:t>
+      </w:r>
+      <w:proofErr w:type="spellStart"/>
+      <w:r>
+        <w:t>polaikinio</w:t>
+      </w:r>
+      <w:proofErr w:type="spellEnd"/>
+      <w:r>
+        <w:t xml:space="preserve"> apdorojimo (žr.</w:t>
+      </w:r>
+      <w:r>
+        <w:t xml:space="preserve"> </w:t>
+      </w:r>
+      <w:r>
+        <w:fldChar w:fldCharType="begin"/>
+      </w:r>
+      <w:r>
+        <w:instrText xml:space="preserve"> REF _Ref70286887 \h </w:instrText>
+      </w:r>
+      <w:r>
+        <w:fldChar w:fldCharType="separate"/>
+      </w:r>
+      <w:r>
+        <w:rPr>
+          <w:noProof/>
+        </w:rPr>
+        <w:t>1</w:t>
+      </w:r>
+      <w:r>
+        <w:t>.</w:t>
+      </w:r>
+      <w:r>
+        <w:rPr>
+          <w:noProof/>
+        </w:rPr>
+        <w:t>1</w:t>
+      </w:r>
+      <w:r>
+        <w:t xml:space="preserve"> pav.</w:t>
+      </w:r>
+      <w:r>
+        <w:fldChar w:fldCharType="end"/>
+      </w:r>
+      <w:r>
+        <w:t>).</w:t>
+      </w:r>
+      <w:r>
+        <w:t xml:space="preserve"> </w:t>
+      </w:r>
+      <w:r>
+        <w:t>Šiuo atveju dėmesys yra atkreipiamas tik į 4 algoritmo dalis (histogramos išlyginimas</w:t>
+      </w:r>
+      <w:r>
+        <w:t xml:space="preserve"> [144 p. </w:t>
+      </w:r>
+      <w:r>
+        <w:fldChar w:fldCharType="begin"/>
+      </w:r>
+      <w:r>
+        <w:instrText xml:space="preserve"> REF _Ref70283398 \r \h </w:instrText>
+      </w:r>
+      <w:r>
+        <w:fldChar w:fldCharType="separate"/>
+      </w:r>
+      <w:r>
+        <w:t>1</w:t>
+      </w:r>
+      <w:r>
+        <w:fldChar w:fldCharType="end"/>
+      </w:r>
+      <w:r>
+        <w:t>]</w:t>
+      </w:r>
+      <w:r>
+        <w:t xml:space="preserve">, </w:t>
+      </w:r>
+      <w:proofErr w:type="spellStart"/>
+      <w:r>
+        <w:t>Canny</w:t>
+      </w:r>
+      <w:proofErr w:type="spellEnd"/>
+      <w:r>
+        <w:t xml:space="preserve"> briaunų aptikimo algoritmas</w:t>
+      </w:r>
+      <w:r>
+        <w:t xml:space="preserve"> [</w:t>
+      </w:r>
+      <w:r>
+        <w:fldChar w:fldCharType="begin"/>
+      </w:r>
+      <w:r>
+        <w:instrText xml:space="preserve"> REF _Ref70283532 \r \h </w:instrText>
+      </w:r>
+      <w:r>
+        <w:fldChar w:fldCharType="separate"/>
+      </w:r>
+      <w:r>
+        <w:t>3</w:t>
+      </w:r>
+      <w:r>
+        <w:fldChar w:fldCharType="end"/>
+      </w:r>
+      <w:r>
+        <w:t xml:space="preserve">], </w:t>
+      </w:r>
+      <w:proofErr w:type="spellStart"/>
+      <w:r>
+        <w:t>Hofo</w:t>
+      </w:r>
+      <w:proofErr w:type="spellEnd"/>
+      <w:r>
+        <w:t xml:space="preserve"> transformacija [</w:t>
+      </w:r>
+      <w:r>
+        <w:t xml:space="preserve">226 p. </w:t>
+      </w:r>
+      <w:r>
+        <w:fldChar w:fldCharType="begin"/>
+      </w:r>
+      <w:r>
+        <w:instrText xml:space="preserve"> REF _Ref70283687 \r \h </w:instrText>
+      </w:r>
+      <w:r>
+        <w:fldChar w:fldCharType="separate"/>
+      </w:r>
       <w:r>
         <w:rPr>
           <w:b/>
           <w:bCs/>
-        </w:rPr>
-        <w:t xml:space="preserve">! </w:t>
-      </w:r>
-      <w:proofErr w:type="spellStart"/>
+          <w:lang w:val="en-US"/>
+        </w:rPr>
+        <w:t>Error! Reference source not found.</w:t>
+      </w:r>
+      <w:r>
+        <w:fldChar w:fldCharType="end"/>
+      </w:r>
+      <w:r>
+        <w:t>]</w:t>
+      </w:r>
+      <w:r>
+        <w:t xml:space="preserve"> ir juostų sudarymas</w:t>
+      </w:r>
+      <w:r>
+        <w:t xml:space="preserve"> [2 p. </w:t>
+      </w:r>
+      <w:r>
+        <w:fldChar w:fldCharType="begin"/>
+      </w:r>
+      <w:r>
+        <w:instrText xml:space="preserve"> REF _Ref70282585 \r \h </w:instrText>
+      </w:r>
+      <w:r>
+        <w:fldChar w:fldCharType="separate"/>
+      </w:r>
       <w:r>
         <w:rPr>
           <w:b/>
           <w:bCs/>
-        </w:rPr>
-        <w:t>Reference</w:t>
-      </w:r>
-      <w:proofErr w:type="spellEnd"/>
-      <w:r>
-        <w:rPr>
-          <w:b/>
-          <w:bCs/>
-        </w:rPr>
-        <w:t xml:space="preserve"> </w:t>
-      </w:r>
-      <w:proofErr w:type="spellStart"/>
-      <w:r>
-        <w:rPr>
-          <w:b/>
-          <w:bCs/>
-        </w:rPr>
-        <w:t>source</w:t>
-      </w:r>
-      <w:proofErr w:type="spellEnd"/>
-      <w:r>
-        <w:rPr>
-          <w:b/>
-          <w:bCs/>
-        </w:rPr>
-        <w:t xml:space="preserve"> </w:t>
-      </w:r>
-      <w:proofErr w:type="spellStart"/>
-      <w:r>
-        <w:rPr>
-          <w:b/>
-          <w:bCs/>
-        </w:rPr>
-        <w:t>not</w:t>
-      </w:r>
-      <w:proofErr w:type="spellEnd"/>
-      <w:r>
-        <w:rPr>
-          <w:b/>
-          <w:bCs/>
-        </w:rPr>
-        <w:t xml:space="preserve"> </w:t>
-      </w:r>
-      <w:proofErr w:type="spellStart"/>
-      <w:r>
-        <w:rPr>
-          <w:b/>
-          <w:bCs/>
-        </w:rPr>
-        <w:t>found</w:t>
-      </w:r>
-      <w:proofErr w:type="spellEnd"/>
-      <w:r>
-        <w:rPr>
-          <w:b/>
-          <w:bCs/>
-        </w:rPr>
-        <w:t>.</w:t>
-      </w:r>
-      <w:r>
-        <w:fldChar w:fldCharType="end"/>
-      </w:r>
-      <w:r>
-        <w:t>]</w:t>
-      </w:r>
-      <w:r>
-        <w:t>.</w:t>
-      </w:r>
-      <w:r>
-        <w:t xml:space="preserve"> Visa metodika susideda iš dviejų pagrindinių dedamųjų dalių:</w:t>
-      </w:r>
-      <w:r>
-        <w:t xml:space="preserve"> priešlaikinio ir </w:t>
-      </w:r>
-      <w:proofErr w:type="spellStart"/>
-      <w:r>
-        <w:t>polaikinio</w:t>
-      </w:r>
-      <w:proofErr w:type="spellEnd"/>
-      <w:r>
-        <w:t xml:space="preserve"> apdorojimo (žr.</w:t>
-      </w:r>
-      <w:r>
-        <w:t xml:space="preserve"> </w:t>
-      </w:r>
-      <w:r>
-        <w:fldChar w:fldCharType="begin"/>
-      </w:r>
-      <w:r>
-        <w:instrText xml:space="preserve"> REF _Ref70286887 \h </w:instrText>
-      </w:r>
-      <w:r>
-        <w:fldChar w:fldCharType="separate"/>
-      </w:r>
-      <w:r>
-        <w:rPr>
-          <w:noProof/>
-        </w:rPr>
-        <w:t>1</w:t>
-      </w:r>
-      <w:r>
-        <w:t>.</w:t>
-      </w:r>
-      <w:r>
-        <w:rPr>
-          <w:noProof/>
-        </w:rPr>
-        <w:t>1</w:t>
-      </w:r>
-      <w:r>
-        <w:t xml:space="preserve"> pav.</w:t>
-      </w:r>
-      <w:r>
-        <w:fldChar w:fldCharType="end"/>
-      </w:r>
-      <w:r>
-        <w:t>).</w:t>
-      </w:r>
-      <w:r>
-        <w:t xml:space="preserve"> </w:t>
-      </w:r>
-      <w:r>
-        <w:t>Šiuo atveju dėmesys yra atkreipiamas tik į 4 algoritmo dalis (histogramos išlyginimas</w:t>
-      </w:r>
-      <w:r>
-        <w:t xml:space="preserve"> [144 p. </w:t>
-      </w:r>
-      <w:r>
-        <w:fldChar w:fldCharType="begin"/>
-      </w:r>
-      <w:r>
-        <w:instrText xml:space="preserve"> REF _Ref70283398 \r \h </w:instrText>
-      </w:r>
-      <w:r>
-        <w:fldChar w:fldCharType="separate"/>
-      </w:r>
-      <w:r>
-        <w:t>1</w:t>
-      </w:r>
-      <w:r>
-        <w:fldChar w:fldCharType="end"/>
-      </w:r>
-      <w:r>
-        <w:t>]</w:t>
-      </w:r>
-      <w:r>
-        <w:t xml:space="preserve">, </w:t>
-      </w:r>
-      <w:proofErr w:type="spellStart"/>
-      <w:r>
-        <w:t>Canny</w:t>
-      </w:r>
-      <w:proofErr w:type="spellEnd"/>
-      <w:r>
-        <w:t xml:space="preserve"> briaunų aptikimo algoritmas</w:t>
-      </w:r>
-      <w:r>
-        <w:t xml:space="preserve"> [</w:t>
-      </w:r>
-      <w:r>
-        <w:fldChar w:fldCharType="begin"/>
-      </w:r>
-      <w:r>
-        <w:instrText xml:space="preserve"> REF _Ref70283532 \r \h </w:instrText>
-      </w:r>
-      <w:r>
-        <w:fldChar w:fldCharType="separate"/>
-      </w:r>
-      <w:r>
-        <w:t>3</w:t>
-      </w:r>
-      <w:r>
-        <w:fldChar w:fldCharType="end"/>
-      </w:r>
-      <w:r>
-        <w:t xml:space="preserve">], </w:t>
-      </w:r>
-      <w:proofErr w:type="spellStart"/>
-      <w:r>
-        <w:t>Hofo</w:t>
-      </w:r>
-      <w:proofErr w:type="spellEnd"/>
-      <w:r>
-        <w:t xml:space="preserve"> transformacija [</w:t>
-      </w:r>
-      <w:r>
-        <w:t xml:space="preserve">226 p. </w:t>
-      </w:r>
-      <w:r>
-        <w:fldChar w:fldCharType="begin"/>
-      </w:r>
-      <w:r>
-        <w:instrText xml:space="preserve"> REF _Ref70283687 \r \h </w:instrText>
-      </w:r>
-      <w:r>
-        <w:fldChar w:fldCharType="separate"/>
-      </w:r>
-      <w:proofErr w:type="spellStart"/>
-      <w:r>
-        <w:rPr>
-          <w:b/>
-          <w:bCs/>
-        </w:rPr>
-        <w:t>Error</w:t>
-      </w:r>
-      <w:proofErr w:type="spellEnd"/>
-      <w:r>
-        <w:rPr>
-          <w:b/>
-          <w:bCs/>
-        </w:rPr>
-        <w:t xml:space="preserve">! </w:t>
-      </w:r>
-      <w:proofErr w:type="spellStart"/>
-      <w:r>
-        <w:rPr>
-          <w:b/>
-          <w:bCs/>
-        </w:rPr>
-        <w:t>Reference</w:t>
-      </w:r>
-      <w:proofErr w:type="spellEnd"/>
-      <w:r>
-        <w:rPr>
-          <w:b/>
-          <w:bCs/>
-        </w:rPr>
-        <w:t xml:space="preserve"> </w:t>
-      </w:r>
-      <w:proofErr w:type="spellStart"/>
-      <w:r>
-        <w:rPr>
-          <w:b/>
-          <w:bCs/>
-        </w:rPr>
-        <w:t>source</w:t>
-      </w:r>
-      <w:proofErr w:type="spellEnd"/>
-      <w:r>
-        <w:rPr>
-          <w:b/>
-          <w:bCs/>
-        </w:rPr>
-        <w:t xml:space="preserve"> </w:t>
-      </w:r>
-      <w:proofErr w:type="spellStart"/>
-      <w:r>
-        <w:rPr>
-          <w:b/>
-          <w:bCs/>
-        </w:rPr>
-        <w:t>not</w:t>
-      </w:r>
-      <w:proofErr w:type="spellEnd"/>
-      <w:r>
-        <w:rPr>
-          <w:b/>
-          <w:bCs/>
-        </w:rPr>
-        <w:t xml:space="preserve"> </w:t>
-      </w:r>
-      <w:proofErr w:type="spellStart"/>
-      <w:r>
-        <w:rPr>
-          <w:b/>
-          <w:bCs/>
-        </w:rPr>
-        <w:t>found</w:t>
-      </w:r>
-      <w:proofErr w:type="spellEnd"/>
-      <w:r>
-        <w:rPr>
-          <w:b/>
-          <w:bCs/>
-        </w:rPr>
-        <w:t>.</w:t>
-      </w:r>
-      <w:r>
-        <w:fldChar w:fldCharType="end"/>
-      </w:r>
-      <w:r>
-        <w:t>]</w:t>
-      </w:r>
-      <w:r>
-        <w:t xml:space="preserve"> ir juostų sudarymas</w:t>
-      </w:r>
-      <w:r>
-        <w:t xml:space="preserve"> [2 p. </w:t>
-      </w:r>
-      <w:r>
-        <w:fldChar w:fldCharType="begin"/>
-      </w:r>
-      <w:r>
-        <w:instrText xml:space="preserve"> REF _Ref70282585 \r \h </w:instrText>
-      </w:r>
-      <w:r>
-        <w:fldChar w:fldCharType="separate"/>
-      </w:r>
-      <w:proofErr w:type="spellStart"/>
-      <w:r>
-        <w:rPr>
-          <w:b/>
-          <w:bCs/>
-        </w:rPr>
-        <w:t>Error</w:t>
-      </w:r>
-      <w:proofErr w:type="spellEnd"/>
-      <w:r>
-        <w:rPr>
-          <w:b/>
-          <w:bCs/>
-        </w:rPr>
-        <w:t xml:space="preserve">! </w:t>
-      </w:r>
-      <w:proofErr w:type="spellStart"/>
-      <w:r>
-        <w:rPr>
-          <w:b/>
-          <w:bCs/>
-        </w:rPr>
-        <w:t>Reference</w:t>
-      </w:r>
-      <w:proofErr w:type="spellEnd"/>
-      <w:r>
-        <w:rPr>
-          <w:b/>
-          <w:bCs/>
-        </w:rPr>
-        <w:t xml:space="preserve"> </w:t>
-      </w:r>
-      <w:proofErr w:type="spellStart"/>
-      <w:r>
-        <w:rPr>
-          <w:b/>
-          <w:bCs/>
-        </w:rPr>
-        <w:t>source</w:t>
-      </w:r>
-      <w:proofErr w:type="spellEnd"/>
-      <w:r>
-        <w:rPr>
-          <w:b/>
-          <w:bCs/>
-        </w:rPr>
-        <w:t xml:space="preserve"> </w:t>
-      </w:r>
-      <w:proofErr w:type="spellStart"/>
-      <w:r>
-        <w:rPr>
-          <w:b/>
-          <w:bCs/>
-        </w:rPr>
-        <w:t>not</w:t>
-      </w:r>
-      <w:proofErr w:type="spellEnd"/>
-      <w:r>
-        <w:rPr>
-          <w:b/>
-          <w:bCs/>
-        </w:rPr>
-        <w:t xml:space="preserve"> </w:t>
-      </w:r>
-      <w:proofErr w:type="spellStart"/>
-      <w:r>
-        <w:rPr>
-          <w:b/>
-          <w:bCs/>
-        </w:rPr>
-        <w:t>found</w:t>
-      </w:r>
-      <w:proofErr w:type="spellEnd"/>
-      <w:r>
-        <w:rPr>
-          <w:b/>
-          <w:bCs/>
-        </w:rPr>
-        <w:t>.</w:t>
+          <w:lang w:val="en-US"/>
+        </w:rPr>
+        <w:t>Error! Reference source not found.</w:t>
       </w:r>
       <w:r>
         <w:fldChar w:fldCharType="end"/>
@@ -6556,7 +6340,6 @@
       <w:r>
         <w:t xml:space="preserve"> [</w:t>
       </w:r>
-      <w:proofErr w:type="spellStart"/>
       <w:r>
         <w:fldChar w:fldCharType="begin"/>
       </w:r>
@@ -6570,80 +6353,9 @@
         <w:rPr>
           <w:b/>
           <w:bCs/>
-        </w:rPr>
-        <w:t>Error</w:t>
-      </w:r>
-      <w:proofErr w:type="spellEnd"/>
-      <w:r>
-        <w:rPr>
-          <w:b/>
-          <w:bCs/>
-        </w:rPr>
-        <w:t xml:space="preserve">! </w:t>
-      </w:r>
-      <w:proofErr w:type="spellStart"/>
-      <w:r>
-        <w:rPr>
-          <w:b/>
-          <w:bCs/>
-        </w:rPr>
-        <w:t>Reference</w:t>
-      </w:r>
-      <w:proofErr w:type="spellEnd"/>
-      <w:r>
-        <w:rPr>
-          <w:b/>
-          <w:bCs/>
-        </w:rPr>
-        <w:t xml:space="preserve"> </w:t>
-      </w:r>
-      <w:proofErr w:type="spellStart"/>
-      <w:r>
-        <w:rPr>
-          <w:b/>
-          <w:bCs/>
-        </w:rPr>
-        <w:t>source</w:t>
-      </w:r>
-      <w:proofErr w:type="spellEnd"/>
-      <w:r>
-        <w:rPr>
-          <w:b/>
-          <w:bCs/>
-        </w:rPr>
-        <w:t xml:space="preserve"> </w:t>
-      </w:r>
-      <w:proofErr w:type="spellStart"/>
-      <w:r>
-        <w:rPr>
-          <w:b/>
-          <w:bCs/>
-        </w:rPr>
-        <w:t>not</w:t>
-      </w:r>
-      <w:proofErr w:type="spellEnd"/>
-      <w:r>
-        <w:rPr>
-          <w:b/>
-          <w:bCs/>
-        </w:rPr>
-        <w:t xml:space="preserve"> </w:t>
-      </w:r>
-      <w:proofErr w:type="spellStart"/>
-      <w:r>
-        <w:rPr>
-          <w:b/>
-          <w:bCs/>
-        </w:rPr>
-        <w:t>found</w:t>
-      </w:r>
-      <w:proofErr w:type="spellEnd"/>
-      <w:r>
-        <w:rPr>
-          <w:b/>
-          <w:bCs/>
-        </w:rPr>
-        <w:t>.</w:t>
+          <w:lang w:val="en-US"/>
+        </w:rPr>
+        <w:t>Error! Reference source not found.</w:t>
       </w:r>
       <w:r>
         <w:fldChar w:fldCharType="end"/>
@@ -6776,180 +6488,36 @@
       <w:r>
         <w:fldChar w:fldCharType="separate"/>
       </w:r>
-      <w:proofErr w:type="spellStart"/>
       <w:r>
         <w:rPr>
           <w:b/>
           <w:bCs/>
-        </w:rPr>
-        <w:t>Error</w:t>
-      </w:r>
-      <w:proofErr w:type="spellEnd"/>
+          <w:lang w:val="en-US"/>
+        </w:rPr>
+        <w:t>Error! Reference source not found.</w:t>
+      </w:r>
+      <w:r>
+        <w:fldChar w:fldCharType="end"/>
+      </w:r>
+      <w:r>
+        <w:t xml:space="preserve">] ir skaitmeninis auginimas [42 p. </w:t>
+      </w:r>
+      <w:r>
+        <w:fldChar w:fldCharType="begin"/>
+      </w:r>
+      <w:r>
+        <w:instrText xml:space="preserve"> REF _Ref70283687 \r \h </w:instrText>
+      </w:r>
+      <w:r>
+        <w:fldChar w:fldCharType="separate"/>
+      </w:r>
       <w:r>
         <w:rPr>
           <w:b/>
           <w:bCs/>
-        </w:rPr>
-        <w:t xml:space="preserve">! </w:t>
-      </w:r>
-      <w:proofErr w:type="spellStart"/>
-      <w:r>
-        <w:rPr>
-          <w:b/>
-          <w:bCs/>
-        </w:rPr>
-        <w:t>Reference</w:t>
-      </w:r>
-      <w:proofErr w:type="spellEnd"/>
-      <w:r>
-        <w:rPr>
-          <w:b/>
-          <w:bCs/>
-        </w:rPr>
-        <w:t xml:space="preserve"> </w:t>
-      </w:r>
-      <w:proofErr w:type="spellStart"/>
-      <w:r>
-        <w:rPr>
-          <w:b/>
-          <w:bCs/>
-        </w:rPr>
-        <w:t>source</w:t>
-      </w:r>
-      <w:proofErr w:type="spellEnd"/>
-      <w:r>
-        <w:rPr>
-          <w:b/>
-          <w:bCs/>
-        </w:rPr>
-        <w:t xml:space="preserve"> </w:t>
-      </w:r>
-      <w:proofErr w:type="spellStart"/>
-      <w:r>
-        <w:rPr>
-          <w:b/>
-          <w:bCs/>
-        </w:rPr>
-        <w:t>not</w:t>
-      </w:r>
-      <w:proofErr w:type="spellEnd"/>
-      <w:r>
-        <w:rPr>
-          <w:b/>
-          <w:bCs/>
-        </w:rPr>
-        <w:t xml:space="preserve"> </w:t>
-      </w:r>
-      <w:proofErr w:type="spellStart"/>
-      <w:r>
-        <w:rPr>
-          <w:b/>
-          <w:bCs/>
-        </w:rPr>
-        <w:t>found</w:t>
-      </w:r>
-      <w:proofErr w:type="spellEnd"/>
-      <w:r>
-        <w:rPr>
-          <w:b/>
-          <w:bCs/>
-        </w:rPr>
-        <w:t>.</w:t>
-      </w:r>
-      <w:r>
-        <w:fldChar w:fldCharType="end"/>
-      </w:r>
-      <w:r>
-        <w:t xml:space="preserve">] ir skaitmeninis auginimas [42 p. </w:t>
-      </w:r>
-      <w:r>
-        <w:fldChar w:fldCharType="begin"/>
-      </w:r>
-      <w:r>
-        <w:instrText xml:space="preserve"> REF _Ref70283687 \r \h </w:instrText>
-      </w:r>
-      <w:r>
-        <w:fldChar w:fldCharType="separate"/>
-      </w:r>
-      <w:proofErr w:type="spellStart"/>
-      <w:r>
-        <w:rPr>
-          <w:b/>
-          <w:bCs/>
-        </w:rPr>
-        <w:t>Error</w:t>
-      </w:r>
-      <w:proofErr w:type="spellEnd"/>
-      <w:r>
-        <w:rPr>
-          <w:b/>
-          <w:bCs/>
-        </w:rPr>
-        <w:t xml:space="preserve">! </w:t>
-      </w:r>
-      <w:proofErr w:type="spellStart"/>
-      <w:r>
-        <w:rPr>
-          <w:b/>
-          <w:bCs/>
-        </w:rPr>
-        <w:t>Reference</w:t>
-      </w:r>
-      <w:proofErr w:type="spellEnd"/>
-      <w:r>
-        <w:rPr>
-          <w:b/>
-          <w:bCs/>
-        </w:rPr>
-        <w:t xml:space="preserve"> </w:t>
-      </w:r>
-      <w:proofErr w:type="spellStart"/>
-      <w:r>
-        <w:rPr>
-          <w:b/>
-          <w:bCs/>
-        </w:rPr>
-        <w:t>source</w:t>
-      </w:r>
-      <w:proofErr w:type="spellEnd"/>
-      <w:r>
-        <w:rPr>
-          <w:b/>
-          <w:bCs/>
-        </w:rPr>
-        <w:t xml:space="preserve"> </w:t>
-      </w:r>
-      <w:proofErr w:type="spellStart"/>
-      <w:r>
-        <w:rPr>
-          <w:b/>
-          <w:bCs/>
-        </w:rPr>
-        <w:t>not</w:t>
-      </w:r>
-      <w:proofErr w:type="spellEnd"/>
-      <w:r>
-        <w:rPr>
-          <w:b/>
-          <w:bCs/>
-        </w:rPr>
-        <w:t xml:space="preserve"> </w:t>
-      </w:r>
-      <w:proofErr w:type="spellStart"/>
-      <w:r>
-        <w:rPr>
-          <w:b/>
-          <w:bCs/>
-        </w:rPr>
-        <w:t>found</w:t>
-      </w:r>
-      <w:proofErr w:type="spellEnd"/>
-      <w:r>
-        <w:rPr>
-          <w:b/>
-          <w:bCs/>
-        </w:rPr>
-        <w:t>.</w:t>
+          <w:lang w:val="en-US"/>
+        </w:rPr>
+        <w:t>Error! Reference source not found.</w:t>
       </w:r>
       <w:r>
         <w:fldChar w:fldCharType="end"/>
@@ -7107,7 +6675,6 @@
       <w:r>
         <w:t xml:space="preserve"> [</w:t>
       </w:r>
-      <w:proofErr w:type="spellStart"/>
       <w:r>
         <w:fldChar w:fldCharType="begin"/>
       </w:r>
@@ -7121,80 +6688,9 @@
         <w:rPr>
           <w:b/>
           <w:bCs/>
-        </w:rPr>
-        <w:t>Error</w:t>
-      </w:r>
-      <w:proofErr w:type="spellEnd"/>
-      <w:r>
-        <w:rPr>
-          <w:b/>
-          <w:bCs/>
-        </w:rPr>
-        <w:t xml:space="preserve">! </w:t>
-      </w:r>
-      <w:proofErr w:type="spellStart"/>
-      <w:r>
-        <w:rPr>
-          <w:b/>
-          <w:bCs/>
-        </w:rPr>
-        <w:t>Reference</w:t>
-      </w:r>
-      <w:proofErr w:type="spellEnd"/>
-      <w:r>
-        <w:rPr>
-          <w:b/>
-          <w:bCs/>
-        </w:rPr>
-        <w:t xml:space="preserve"> </w:t>
-      </w:r>
-      <w:proofErr w:type="spellStart"/>
-      <w:r>
-        <w:rPr>
-          <w:b/>
-          <w:bCs/>
-        </w:rPr>
-        <w:t>source</w:t>
-      </w:r>
-      <w:proofErr w:type="spellEnd"/>
-      <w:r>
-        <w:rPr>
-          <w:b/>
-          <w:bCs/>
-        </w:rPr>
-        <w:t xml:space="preserve"> </w:t>
-      </w:r>
-      <w:proofErr w:type="spellStart"/>
-      <w:r>
-        <w:rPr>
-          <w:b/>
-          <w:bCs/>
-        </w:rPr>
-        <w:t>not</w:t>
-      </w:r>
-      <w:proofErr w:type="spellEnd"/>
-      <w:r>
-        <w:rPr>
-          <w:b/>
-          <w:bCs/>
-        </w:rPr>
-        <w:t xml:space="preserve"> </w:t>
-      </w:r>
-      <w:proofErr w:type="spellStart"/>
-      <w:r>
-        <w:rPr>
-          <w:b/>
-          <w:bCs/>
-        </w:rPr>
-        <w:t>found</w:t>
-      </w:r>
-      <w:proofErr w:type="spellEnd"/>
-      <w:r>
-        <w:rPr>
-          <w:b/>
-          <w:bCs/>
-        </w:rPr>
-        <w:t>.</w:t>
+          <w:lang w:val="en-US"/>
+        </w:rPr>
+        <w:t>Error! Reference source not found.</w:t>
       </w:r>
       <w:r>
         <w:fldChar w:fldCharType="end"/>
@@ -7482,7 +6978,6 @@
       <w:r>
         <w:t xml:space="preserve"> [</w:t>
       </w:r>
-      <w:proofErr w:type="spellStart"/>
       <w:r>
         <w:fldChar w:fldCharType="begin"/>
       </w:r>
@@ -7496,80 +6991,9 @@
         <w:rPr>
           <w:b/>
           <w:bCs/>
-        </w:rPr>
-        <w:t>Error</w:t>
-      </w:r>
-      <w:proofErr w:type="spellEnd"/>
-      <w:r>
-        <w:rPr>
-          <w:b/>
-          <w:bCs/>
-        </w:rPr>
-        <w:t xml:space="preserve">! </w:t>
-      </w:r>
-      <w:proofErr w:type="spellStart"/>
-      <w:r>
-        <w:rPr>
-          <w:b/>
-          <w:bCs/>
-        </w:rPr>
-        <w:t>Reference</w:t>
-      </w:r>
-      <w:proofErr w:type="spellEnd"/>
-      <w:r>
-        <w:rPr>
-          <w:b/>
-          <w:bCs/>
-        </w:rPr>
-        <w:t xml:space="preserve"> </w:t>
-      </w:r>
-      <w:proofErr w:type="spellStart"/>
-      <w:r>
-        <w:rPr>
-          <w:b/>
-          <w:bCs/>
-        </w:rPr>
-        <w:t>source</w:t>
-      </w:r>
-      <w:proofErr w:type="spellEnd"/>
-      <w:r>
-        <w:rPr>
-          <w:b/>
-          <w:bCs/>
-        </w:rPr>
-        <w:t xml:space="preserve"> </w:t>
-      </w:r>
-      <w:proofErr w:type="spellStart"/>
-      <w:r>
-        <w:rPr>
-          <w:b/>
-          <w:bCs/>
-        </w:rPr>
-        <w:t>not</w:t>
-      </w:r>
-      <w:proofErr w:type="spellEnd"/>
-      <w:r>
-        <w:rPr>
-          <w:b/>
-          <w:bCs/>
-        </w:rPr>
-        <w:t xml:space="preserve"> </w:t>
-      </w:r>
-      <w:proofErr w:type="spellStart"/>
-      <w:r>
-        <w:rPr>
-          <w:b/>
-          <w:bCs/>
-        </w:rPr>
-        <w:t>found</w:t>
-      </w:r>
-      <w:proofErr w:type="spellEnd"/>
-      <w:r>
-        <w:rPr>
-          <w:b/>
-          <w:bCs/>
-        </w:rPr>
-        <w:t>.</w:t>
+          <w:lang w:val="en-US"/>
+        </w:rPr>
+        <w:t>Error! Reference source not found.</w:t>
       </w:r>
       <w:r>
         <w:fldChar w:fldCharType="end"/>
@@ -17275,7 +16699,13 @@
         <w:rPr>
           <w:noProof/>
         </w:rPr>
-        <w:t>18  pav.</w:t>
+        <w:t>18</w:t>
+      </w:r>
+      <w:r>
+        <w:rPr>
+          <w:noProof/>
+        </w:rPr>
+        <w:t xml:space="preserve">  pav.</w:t>
       </w:r>
       <w:r>
         <w:fldChar w:fldCharType="end"/>
@@ -24607,7 +24037,10 @@
         <w:fldChar w:fldCharType="separate"/>
       </w:r>
       <w:r>
-        <w:t>2.13 pav.</w:t>
+        <w:t>2.13</w:t>
+      </w:r>
+      <w:r>
+        <w:t xml:space="preserve"> pav.</w:t>
       </w:r>
       <w:r>
         <w:fldChar w:fldCharType="end"/>
@@ -27233,7 +26666,7 @@
         <w:rPr>
           <w:noProof/>
         </w:rPr>
-        <w:t>3</w:t>
+        <w:t>2</w:t>
       </w:r>
       <w:r>
         <w:t>)</w:t>
@@ -27281,7 +26714,7 @@
         <w:rPr>
           <w:noProof/>
         </w:rPr>
-        <w:t>3</w:t>
+        <w:t>2</w:t>
       </w:r>
       <w:r>
         <w:t>)</w:t>
@@ -29746,9 +29179,9 @@
           <w:noProof/>
         </w:rPr>
         <w:drawing>
-          <wp:inline distT="0" distB="0" distL="0" distR="0" wp14:anchorId="4F04DDB2" wp14:editId="72880BC4">
-            <wp:extent cx="3441986" cy="2438400"/>
-            <wp:effectExtent l="0" t="0" r="6350" b="0"/>
+          <wp:inline distT="0" distB="0" distL="0" distR="0" wp14:anchorId="4F04DDB2" wp14:editId="26AA2D6B">
+            <wp:extent cx="4020131" cy="2847975"/>
+            <wp:effectExtent l="0" t="0" r="0" b="0"/>
             <wp:docPr id="66" name="Picture 66"/>
             <wp:cNvGraphicFramePr>
               <a:graphicFrameLocks xmlns:a="http://schemas.openxmlformats.org/drawingml/2006/main" noChangeAspect="1"/>
@@ -29769,7 +29202,7 @@
                   <pic:spPr>
                     <a:xfrm>
                       <a:off x="0" y="0"/>
-                      <a:ext cx="3459631" cy="2450901"/>
+                      <a:ext cx="4059001" cy="2875511"/>
                     </a:xfrm>
                     <a:prstGeom prst="rect">
                       <a:avLst/>
@@ -29840,8 +29273,81 @@
         <w:t>radimas</w:t>
       </w:r>
     </w:p>
-    <w:p/>
-    <w:p/>
+    <w:p>
+      <w:pPr>
+        <w:pStyle w:val="Tekstas"/>
+      </w:pPr>
+      <w:r>
+        <w:t>Šis programinis įrankis, kartu su lazerio linijos aptikimo paklaidomis taip pat įvertina ir algoritmo vykdymo greitaveiką.</w:t>
+      </w:r>
+      <w:r>
+        <w:t xml:space="preserve"> Kaip jau minėta anksčiau, vartotojui pažymėjus antrąjį linijos tašką, programa paleidžia sukurtą aptikimo algoritmą. Vykdymo laikas yra </w:t>
+      </w:r>
+      <w:r>
+        <w:t>pradedamas skaičiuoti</w:t>
+      </w:r>
+      <w:r>
+        <w:t xml:space="preserve"> nuo to momento, kai yra iškviečiama pagrindinė algoritmo funkcija</w:t>
+      </w:r>
+      <w:r>
+        <w:t>, o baigiamas, kai algoritmas apskaičiuoja du aptiktus lazerio linijos taškus. Į visą vykdymo trukmę nėra įtraukiam</w:t>
+      </w:r>
+      <w:r>
+        <w:t>as atvaizdavimui skirtas laikas.</w:t>
+      </w:r>
+    </w:p>
+    <w:p>
+      <w:r>
+        <w:t xml:space="preserve">Baigus </w:t>
+      </w:r>
+      <w:r>
+        <w:t>tyrimą su eksperimentine nuotrauka, rezultatai yra išvedami į programinio paketo „</w:t>
+      </w:r>
+      <w:proofErr w:type="spellStart"/>
+      <w:r>
+        <w:t>Matlab</w:t>
+      </w:r>
+      <w:proofErr w:type="spellEnd"/>
+      <w:r>
+        <w:t xml:space="preserve">“ konsolės langą (žr. </w:t>
+      </w:r>
+      <w:r>
+        <w:fldChar w:fldCharType="begin"/>
+      </w:r>
+      <w:r>
+        <w:instrText xml:space="preserve"> REF _Ref72420904 \h </w:instrText>
+      </w:r>
+      <w:r>
+        <w:fldChar w:fldCharType="separate"/>
+      </w:r>
+      <w:r>
+        <w:rPr>
+          <w:noProof/>
+        </w:rPr>
+        <w:t>3</w:t>
+      </w:r>
+      <w:r>
+        <w:t>.</w:t>
+      </w:r>
+      <w:r>
+        <w:rPr>
+          <w:noProof/>
+        </w:rPr>
+        <w:t>4</w:t>
+      </w:r>
+      <w:r>
+        <w:t xml:space="preserve"> pav.</w:t>
+      </w:r>
+      <w:r>
+        <w:fldChar w:fldCharType="end"/>
+      </w:r>
+      <w:r>
+        <w:t xml:space="preserve">). </w:t>
+      </w:r>
+      <w:r>
+        <w:t>Paskutinėse trijose eilutėse yra pateikiama svarbiausia tyrimo informacija, tai yra posūkio kampo paklaida, taškų atstumo paklaida bei vykdymo laikas.</w:t>
+      </w:r>
+    </w:p>
     <w:p>
       <w:pPr>
         <w:pStyle w:val="Caption"/>
@@ -29853,10 +29359,10 @@
         </w:rPr>
         <w:lastRenderedPageBreak/>
         <w:drawing>
-          <wp:inline distT="0" distB="0" distL="0" distR="0" wp14:anchorId="720A1962" wp14:editId="631DBCEA">
-            <wp:extent cx="3137535" cy="4691218"/>
-            <wp:effectExtent l="0" t="0" r="5715" b="0"/>
-            <wp:docPr id="62" name="Picture 62"/>
+          <wp:inline distT="0" distB="0" distL="0" distR="0" wp14:anchorId="555E2E24" wp14:editId="53161BAC">
+            <wp:extent cx="4800600" cy="3786134"/>
+            <wp:effectExtent l="0" t="0" r="0" b="5080"/>
+            <wp:docPr id="32" name="Picture 32"/>
             <wp:cNvGraphicFramePr>
               <a:graphicFrameLocks xmlns:a="http://schemas.openxmlformats.org/drawingml/2006/main" noChangeAspect="1"/>
             </wp:cNvGraphicFramePr>
@@ -29876,7 +29382,7 @@
                   <pic:spPr>
                     <a:xfrm>
                       <a:off x="0" y="0"/>
-                      <a:ext cx="3153143" cy="4714555"/>
+                      <a:ext cx="4803409" cy="3788349"/>
                     </a:xfrm>
                     <a:prstGeom prst="rect">
                       <a:avLst/>
@@ -29889,18 +29395,612 @@
         </w:drawing>
       </w:r>
     </w:p>
-    <w:p/>
-    <w:p/>
+    <w:bookmarkStart w:id="110" w:name="_Ref72420904"/>
     <w:p>
+      <w:pPr>
+        <w:pStyle w:val="Caption"/>
+      </w:pPr>
+      <w:r>
+        <w:fldChar w:fldCharType="begin"/>
+      </w:r>
+      <w:r>
+        <w:instrText xml:space="preserve"> STYLEREF 1 \s </w:instrText>
+      </w:r>
+      <w:r>
+        <w:fldChar w:fldCharType="separate"/>
+      </w:r>
       <w:r>
         <w:rPr>
           <w:noProof/>
         </w:rPr>
+        <w:t>3</w:t>
+      </w:r>
+      <w:r>
+        <w:fldChar w:fldCharType="end"/>
+      </w:r>
+      <w:r>
+        <w:t>.</w:t>
+      </w:r>
+      <w:r>
+        <w:fldChar w:fldCharType="begin"/>
+      </w:r>
+      <w:r>
+        <w:instrText xml:space="preserve"> SEQ pav. \* ARABIC \s 1 </w:instrText>
+      </w:r>
+      <w:r>
+        <w:fldChar w:fldCharType="separate"/>
+      </w:r>
+      <w:r>
+        <w:rPr>
+          <w:noProof/>
+        </w:rPr>
+        <w:t>4</w:t>
+      </w:r>
+      <w:r>
+        <w:fldChar w:fldCharType="end"/>
+      </w:r>
+      <w:r>
+        <w:t xml:space="preserve"> pav.</w:t>
+      </w:r>
+      <w:bookmarkEnd w:id="110"/>
+      <w:r>
+        <w:t xml:space="preserve"> Programinio įrankio konsolės išvestis</w:t>
+      </w:r>
+    </w:p>
+    <w:p>
+      <w:pPr>
+        <w:pStyle w:val="Tekstas"/>
+      </w:pPr>
+      <w:r>
+        <w:t xml:space="preserve">Šiame konsolės lange taip pat galima matyti ir kitus svarbius algoritmo parametrus. </w:t>
+      </w:r>
+      <w:r>
+        <w:t xml:space="preserve">Vieni iš svarbiausių yra suinicializuotų konstantų dydžiai. </w:t>
+      </w:r>
+      <w:r>
+        <w:t xml:space="preserve">Jie programiniame kode yra nurodomi </w:t>
+      </w:r>
+      <w:r>
+        <w:t xml:space="preserve">kaip procentinė dalis nuo vaizdo skersmens. </w:t>
+      </w:r>
+      <w:r>
+        <w:t xml:space="preserve">Dėl to yra svarbu matyti, kokius realius dydžius programa apskaičiavo. </w:t>
+      </w:r>
+      <w:r>
+        <w:t xml:space="preserve">Yra </w:t>
+      </w:r>
+      <w:r>
+        <w:t>6</w:t>
+      </w:r>
+      <w:r>
+        <w:t xml:space="preserve"> pagrindinės algor</w:t>
+      </w:r>
+      <w:r>
+        <w:t>itmo konstantos</w:t>
+      </w:r>
+      <w:r>
+        <w:t>, kurios gali būti koreguojamos</w:t>
+      </w:r>
+      <w:r>
+        <w:t xml:space="preserve"> programiniame kode</w:t>
+      </w:r>
+      <w:r>
+        <w:t xml:space="preserve"> atsi</w:t>
+      </w:r>
+      <w:r>
+        <w:t>žvelgiant į turimo vaizdo sąlygas</w:t>
+      </w:r>
+      <w:r>
+        <w:t>:</w:t>
+      </w:r>
+    </w:p>
+    <w:p>
+      <w:pPr>
+        <w:pStyle w:val="ListBullet"/>
+      </w:pPr>
+      <w:r>
+        <w:t xml:space="preserve">Aukšto dažnio filtro dydis (angl. </w:t>
+      </w:r>
+      <w:proofErr w:type="spellStart"/>
+      <w:r>
+        <w:rPr>
+          <w:i/>
+          <w:iCs/>
+        </w:rPr>
+        <w:t>High</w:t>
+      </w:r>
+      <w:proofErr w:type="spellEnd"/>
+      <w:r>
+        <w:rPr>
+          <w:i/>
+          <w:iCs/>
+        </w:rPr>
+        <w:t xml:space="preserve"> </w:t>
+      </w:r>
+      <w:proofErr w:type="spellStart"/>
+      <w:r>
+        <w:rPr>
+          <w:i/>
+          <w:iCs/>
+        </w:rPr>
+        <w:t>Pass</w:t>
+      </w:r>
+      <w:proofErr w:type="spellEnd"/>
+      <w:r>
+        <w:rPr>
+          <w:i/>
+          <w:iCs/>
+        </w:rPr>
+        <w:t xml:space="preserve"> </w:t>
+      </w:r>
+      <w:proofErr w:type="spellStart"/>
+      <w:r>
+        <w:rPr>
+          <w:i/>
+          <w:iCs/>
+        </w:rPr>
+        <w:t>filter</w:t>
+      </w:r>
+      <w:proofErr w:type="spellEnd"/>
+      <w:r>
+        <w:rPr>
+          <w:i/>
+          <w:iCs/>
+        </w:rPr>
+        <w:t xml:space="preserve"> </w:t>
+      </w:r>
+      <w:proofErr w:type="spellStart"/>
+      <w:r>
+        <w:rPr>
+          <w:i/>
+          <w:iCs/>
+        </w:rPr>
+        <w:t>size</w:t>
+      </w:r>
+      <w:proofErr w:type="spellEnd"/>
+      <w:r>
+        <w:t xml:space="preserve">). </w:t>
+      </w:r>
+      <w:r>
+        <w:t>Tai yra Gauso filtro, kuris naudojamas priešlaikinio apdorojimo metu, dydis.</w:t>
+      </w:r>
+    </w:p>
+    <w:p>
+      <w:pPr>
+        <w:pStyle w:val="ListBullet"/>
+      </w:pPr>
+      <w:r>
+        <w:t xml:space="preserve">Branduolio dydis (angl. </w:t>
+      </w:r>
+      <w:proofErr w:type="spellStart"/>
+      <w:r>
+        <w:rPr>
+          <w:i/>
+          <w:iCs/>
+        </w:rPr>
+        <w:t>Kernel</w:t>
+      </w:r>
+      <w:proofErr w:type="spellEnd"/>
+      <w:r>
+        <w:rPr>
+          <w:i/>
+          <w:iCs/>
+        </w:rPr>
+        <w:t xml:space="preserve"> </w:t>
+      </w:r>
+      <w:proofErr w:type="spellStart"/>
+      <w:r>
+        <w:rPr>
+          <w:i/>
+          <w:iCs/>
+        </w:rPr>
+        <w:t>size</w:t>
+      </w:r>
+      <w:proofErr w:type="spellEnd"/>
+      <w:r>
+        <w:t xml:space="preserve">). Tai yra brandulio, kuris naudojamas </w:t>
+      </w:r>
+      <w:r>
+        <w:t xml:space="preserve">linijų aptikimui </w:t>
+      </w:r>
+      <w:proofErr w:type="spellStart"/>
+      <w:r>
+        <w:t>konvoliucijos</w:t>
+      </w:r>
+      <w:proofErr w:type="spellEnd"/>
+      <w:r>
+        <w:t xml:space="preserve"> metu</w:t>
+      </w:r>
+      <w:r>
+        <w:t>, dydis.</w:t>
+      </w:r>
+    </w:p>
+    <w:p>
+      <w:pPr>
+        <w:pStyle w:val="ListBullet"/>
+      </w:pPr>
+      <w:r>
+        <w:t xml:space="preserve">Statmeno branduolio dydis (angl. </w:t>
+      </w:r>
+      <w:proofErr w:type="spellStart"/>
+      <w:r>
+        <w:rPr>
+          <w:i/>
+          <w:iCs/>
+        </w:rPr>
+        <w:t>Diagonal</w:t>
+      </w:r>
+      <w:proofErr w:type="spellEnd"/>
+      <w:r>
+        <w:rPr>
+          <w:i/>
+          <w:iCs/>
+        </w:rPr>
+        <w:t xml:space="preserve"> </w:t>
+      </w:r>
+      <w:proofErr w:type="spellStart"/>
+      <w:r>
+        <w:rPr>
+          <w:i/>
+          <w:iCs/>
+        </w:rPr>
+        <w:t>kernel</w:t>
+      </w:r>
+      <w:proofErr w:type="spellEnd"/>
+      <w:r>
+        <w:rPr>
+          <w:i/>
+          <w:iCs/>
+        </w:rPr>
+        <w:t xml:space="preserve"> </w:t>
+      </w:r>
+      <w:proofErr w:type="spellStart"/>
+      <w:r>
+        <w:rPr>
+          <w:i/>
+          <w:iCs/>
+        </w:rPr>
+        <w:t>size</w:t>
+      </w:r>
+      <w:proofErr w:type="spellEnd"/>
+      <w:r>
+        <w:t xml:space="preserve">). </w:t>
+      </w:r>
+      <w:r>
+        <w:t>Tai yra branduolio, kuris naudojamas linijai išsaugoti, dydis.</w:t>
+      </w:r>
+    </w:p>
+    <w:p>
+      <w:pPr>
+        <w:pStyle w:val="ListBullet"/>
+      </w:pPr>
+      <w:proofErr w:type="spellStart"/>
+      <w:r>
+        <w:t>Hofo</w:t>
+      </w:r>
+      <w:proofErr w:type="spellEnd"/>
+      <w:r>
+        <w:t xml:space="preserve"> transformacijos l</w:t>
+      </w:r>
+      <w:r>
+        <w:t>inijos pertraukimo ilgis</w:t>
+      </w:r>
+      <w:r>
+        <w:t xml:space="preserve"> (angl. </w:t>
+      </w:r>
+      <w:proofErr w:type="spellStart"/>
+      <w:r>
+        <w:rPr>
+          <w:i/>
+          <w:iCs/>
+        </w:rPr>
+        <w:t>Hough</w:t>
+      </w:r>
+      <w:proofErr w:type="spellEnd"/>
+      <w:r>
+        <w:rPr>
+          <w:i/>
+          <w:iCs/>
+        </w:rPr>
+        <w:t xml:space="preserve"> </w:t>
+      </w:r>
+      <w:proofErr w:type="spellStart"/>
+      <w:r>
+        <w:rPr>
+          <w:i/>
+          <w:iCs/>
+        </w:rPr>
+        <w:t>Transform</w:t>
+      </w:r>
+      <w:proofErr w:type="spellEnd"/>
+      <w:r>
+        <w:rPr>
+          <w:i/>
+          <w:iCs/>
+        </w:rPr>
+        <w:t xml:space="preserve"> </w:t>
+      </w:r>
+      <w:proofErr w:type="spellStart"/>
+      <w:r>
+        <w:rPr>
+          <w:i/>
+          <w:iCs/>
+        </w:rPr>
+        <w:t>discontinuance</w:t>
+      </w:r>
+      <w:proofErr w:type="spellEnd"/>
+      <w:r>
+        <w:t xml:space="preserve"> </w:t>
+      </w:r>
+      <w:proofErr w:type="spellStart"/>
+      <w:r>
+        <w:rPr>
+          <w:i/>
+          <w:iCs/>
+        </w:rPr>
+        <w:t>length</w:t>
+      </w:r>
+      <w:proofErr w:type="spellEnd"/>
+      <w:r>
+        <w:t>)</w:t>
+      </w:r>
+      <w:r>
+        <w:t xml:space="preserve">. Tai yra maksimalus linijos pertraukimo ilgis, iki kurio skirtingi linijos segmentai yra laikomi </w:t>
+      </w:r>
+      <w:r>
+        <w:t>kaip viena linija.</w:t>
+      </w:r>
+    </w:p>
+    <w:p>
+      <w:pPr>
+        <w:pStyle w:val="ListBullet"/>
+      </w:pPr>
+      <w:proofErr w:type="spellStart"/>
+      <w:r>
+        <w:t>Hofo</w:t>
+      </w:r>
+      <w:proofErr w:type="spellEnd"/>
+      <w:r>
+        <w:t xml:space="preserve"> transformacijos m</w:t>
+      </w:r>
+      <w:r>
+        <w:t>inimalus linijos ilgis</w:t>
+      </w:r>
+      <w:r>
+        <w:t xml:space="preserve"> (angl. </w:t>
+      </w:r>
+      <w:proofErr w:type="spellStart"/>
+      <w:r>
+        <w:rPr>
+          <w:i/>
+          <w:iCs/>
+        </w:rPr>
+        <w:t>Hough</w:t>
+      </w:r>
+      <w:proofErr w:type="spellEnd"/>
+      <w:r>
+        <w:rPr>
+          <w:i/>
+          <w:iCs/>
+        </w:rPr>
+        <w:t xml:space="preserve"> </w:t>
+      </w:r>
+      <w:proofErr w:type="spellStart"/>
+      <w:r>
+        <w:rPr>
+          <w:i/>
+          <w:iCs/>
+        </w:rPr>
+        <w:t>Transform</w:t>
+      </w:r>
+      <w:proofErr w:type="spellEnd"/>
+      <w:r>
+        <w:rPr>
+          <w:i/>
+          <w:iCs/>
+        </w:rPr>
+        <w:t xml:space="preserve"> </w:t>
+      </w:r>
+      <w:proofErr w:type="spellStart"/>
+      <w:r>
+        <w:rPr>
+          <w:i/>
+          <w:iCs/>
+        </w:rPr>
+        <w:t>minimum</w:t>
+      </w:r>
+      <w:proofErr w:type="spellEnd"/>
+      <w:r>
+        <w:rPr>
+          <w:i/>
+          <w:iCs/>
+        </w:rPr>
+        <w:t xml:space="preserve"> line </w:t>
+      </w:r>
+      <w:proofErr w:type="spellStart"/>
+      <w:r>
+        <w:rPr>
+          <w:i/>
+          <w:iCs/>
+        </w:rPr>
+        <w:t>length</w:t>
+      </w:r>
+      <w:proofErr w:type="spellEnd"/>
+      <w:r>
+        <w:t>). Tai yra linijos, kuri gali būti aptikta, minimalus ilgis.</w:t>
+      </w:r>
+    </w:p>
+    <w:p>
+      <w:pPr>
+        <w:pStyle w:val="ListBullet"/>
+      </w:pPr>
+      <w:r>
+        <w:t xml:space="preserve">Linijos centro radimo paieškos lauko dydis (angl. </w:t>
+      </w:r>
+      <w:r>
+        <w:rPr>
+          <w:i/>
+          <w:iCs/>
+        </w:rPr>
+        <w:t xml:space="preserve">Line </w:t>
+      </w:r>
+      <w:proofErr w:type="spellStart"/>
+      <w:r>
+        <w:rPr>
+          <w:i/>
+          <w:iCs/>
+        </w:rPr>
+        <w:t>center</w:t>
+      </w:r>
+      <w:proofErr w:type="spellEnd"/>
+      <w:r>
+        <w:rPr>
+          <w:i/>
+          <w:iCs/>
+        </w:rPr>
+        <w:t xml:space="preserve"> </w:t>
+      </w:r>
+      <w:proofErr w:type="spellStart"/>
+      <w:r>
+        <w:rPr>
+          <w:i/>
+          <w:iCs/>
+        </w:rPr>
+        <w:t>searching</w:t>
+      </w:r>
+      <w:proofErr w:type="spellEnd"/>
+      <w:r>
+        <w:rPr>
+          <w:i/>
+          <w:iCs/>
+        </w:rPr>
+        <w:t xml:space="preserve"> </w:t>
+      </w:r>
+      <w:proofErr w:type="spellStart"/>
+      <w:r>
+        <w:rPr>
+          <w:i/>
+          <w:iCs/>
+        </w:rPr>
+        <w:t>area</w:t>
+      </w:r>
+      <w:proofErr w:type="spellEnd"/>
+      <w:r>
+        <w:rPr>
+          <w:i/>
+          <w:iCs/>
+        </w:rPr>
+        <w:t xml:space="preserve"> </w:t>
+      </w:r>
+      <w:proofErr w:type="spellStart"/>
+      <w:r>
+        <w:rPr>
+          <w:i/>
+          <w:iCs/>
+        </w:rPr>
+        <w:t>size</w:t>
+      </w:r>
+      <w:proofErr w:type="spellEnd"/>
+      <w:r>
+        <w:t>). Tai</w:t>
+      </w:r>
+      <w:r>
+        <w:t xml:space="preserve"> yra paieškos lauko dydis, kuris naudojamas linijos centro radimui.</w:t>
+      </w:r>
+    </w:p>
+    <w:p>
+      <w:pPr>
+        <w:pStyle w:val="Tekstas"/>
+      </w:pPr>
+      <w:r>
+        <w:t xml:space="preserve">Programos išvestyje taip pat galima matyti sugeneruotų pasuktų branduolių skaičių (angl. </w:t>
+      </w:r>
+      <w:proofErr w:type="spellStart"/>
+      <w:r>
+        <w:rPr>
+          <w:i/>
+          <w:iCs/>
+        </w:rPr>
+        <w:t>Rotated</w:t>
+      </w:r>
+      <w:proofErr w:type="spellEnd"/>
+      <w:r>
+        <w:t xml:space="preserve"> </w:t>
+      </w:r>
+      <w:proofErr w:type="spellStart"/>
+      <w:r>
+        <w:rPr>
+          <w:i/>
+          <w:iCs/>
+        </w:rPr>
+        <w:t>kernels</w:t>
+      </w:r>
+      <w:proofErr w:type="spellEnd"/>
+      <w:r>
+        <w:rPr>
+          <w:i/>
+          <w:iCs/>
+        </w:rPr>
+        <w:t xml:space="preserve"> </w:t>
+      </w:r>
+      <w:proofErr w:type="spellStart"/>
+      <w:r>
+        <w:rPr>
+          <w:i/>
+          <w:iCs/>
+        </w:rPr>
+        <w:t>count</w:t>
+      </w:r>
+      <w:proofErr w:type="spellEnd"/>
+      <w:r>
+        <w:t>).</w:t>
+      </w:r>
+      <w:r>
+        <w:t xml:space="preserve"> </w:t>
+      </w:r>
+      <w:r>
+        <w:t>Viso vykdymo metu taip pat yra spausdinama algoritmo ve</w:t>
+      </w:r>
+      <w:r>
+        <w:t xml:space="preserve">ikimo esama stadija bei jau įvykdytos stadijos. </w:t>
+      </w:r>
+      <w:r>
+        <w:t>Š</w:t>
+      </w:r>
+      <w:r>
+        <w:t>i informacija yra naudinga vartotojui</w:t>
+      </w:r>
+      <w:r>
+        <w:t xml:space="preserve"> esant labai aukštos rezoliucijos vaizdams. Tokiais atvejais algoritmo vykdymo laikas</w:t>
+      </w:r>
+      <w:r>
+        <w:t xml:space="preserve"> gali apimti keliasdešimt sekundžių, tod</w:t>
+      </w:r>
+      <w:r>
+        <w:t>ėl galima vizualiai matyti</w:t>
+      </w:r>
+      <w:r>
+        <w:t>,</w:t>
+      </w:r>
+      <w:r>
+        <w:t xml:space="preserve"> kuri algoritmo dalis yra vykdoma ilgiausiai.</w:t>
+      </w:r>
+    </w:p>
+    <w:p>
+      <w:pPr>
+        <w:pStyle w:val="Caption"/>
+        <w:keepNext/>
+      </w:pPr>
+      <w:r>
+        <w:rPr>
+          <w:noProof/>
+        </w:rPr>
+        <w:lastRenderedPageBreak/>
         <w:drawing>
-          <wp:inline distT="0" distB="0" distL="0" distR="0" wp14:anchorId="33519645" wp14:editId="6DD03E70">
-            <wp:extent cx="4218940" cy="3446795"/>
-            <wp:effectExtent l="0" t="0" r="0" b="1270"/>
-            <wp:docPr id="64" name="Picture 64"/>
+          <wp:inline distT="0" distB="0" distL="0" distR="0" wp14:anchorId="720A1962" wp14:editId="631DBCEA">
+            <wp:extent cx="3137535" cy="4691218"/>
+            <wp:effectExtent l="0" t="0" r="5715" b="0"/>
+            <wp:docPr id="62" name="Picture 62"/>
             <wp:cNvGraphicFramePr>
               <a:graphicFrameLocks xmlns:a="http://schemas.openxmlformats.org/drawingml/2006/main" noChangeAspect="1"/>
             </wp:cNvGraphicFramePr>
@@ -29920,7 +30020,7 @@
                   <pic:spPr>
                     <a:xfrm>
                       <a:off x="0" y="0"/>
-                      <a:ext cx="4223282" cy="3450342"/>
+                      <a:ext cx="3153143" cy="4714555"/>
                     </a:xfrm>
                     <a:prstGeom prst="rect">
                       <a:avLst/>
@@ -29933,184 +30033,491 @@
         </w:drawing>
       </w:r>
     </w:p>
-    <w:p/>
+    <w:bookmarkStart w:id="111" w:name="_Ref72431310"/>
+    <w:p>
+      <w:pPr>
+        <w:pStyle w:val="Caption"/>
+      </w:pPr>
+      <w:r>
+        <w:fldChar w:fldCharType="begin"/>
+      </w:r>
+      <w:r>
+        <w:instrText xml:space="preserve"> STYLEREF 1 \s </w:instrText>
+      </w:r>
+      <w:r>
+        <w:fldChar w:fldCharType="separate"/>
+      </w:r>
+      <w:r>
+        <w:rPr>
+          <w:noProof/>
+        </w:rPr>
+        <w:t>3</w:t>
+      </w:r>
+      <w:r>
+        <w:fldChar w:fldCharType="end"/>
+      </w:r>
+      <w:r>
+        <w:t>.</w:t>
+      </w:r>
+      <w:r>
+        <w:fldChar w:fldCharType="begin"/>
+      </w:r>
+      <w:r>
+        <w:instrText xml:space="preserve"> SEQ pav. \* ARABIC \s 1 </w:instrText>
+      </w:r>
+      <w:r>
+        <w:fldChar w:fldCharType="separate"/>
+      </w:r>
+      <w:r>
+        <w:rPr>
+          <w:noProof/>
+        </w:rPr>
+        <w:t>5</w:t>
+      </w:r>
+      <w:r>
+        <w:fldChar w:fldCharType="end"/>
+      </w:r>
+      <w:r>
+        <w:t xml:space="preserve"> pav.</w:t>
+      </w:r>
+      <w:bookmarkEnd w:id="111"/>
+      <w:r>
+        <w:t xml:space="preserve"> Programinio įrankio veiklos diagrama</w:t>
+      </w:r>
+    </w:p>
+    <w:p>
+      <w:pPr>
+        <w:pStyle w:val="Tekstas"/>
+      </w:pPr>
+      <w:r>
+        <w:t>Apibendrinta</w:t>
+      </w:r>
+      <w:r>
+        <w:t>s</w:t>
+      </w:r>
+      <w:r>
+        <w:t xml:space="preserve"> sukurto programinio įrankio veikim</w:t>
+      </w:r>
+      <w:r>
+        <w:t xml:space="preserve">as yra pavaizduotas veiklos diagrama (žr. </w:t>
+      </w:r>
+      <w:r>
+        <w:fldChar w:fldCharType="begin"/>
+      </w:r>
+      <w:r>
+        <w:instrText xml:space="preserve"> REF _Ref72431310 \h </w:instrText>
+      </w:r>
+      <w:r>
+        <w:fldChar w:fldCharType="separate"/>
+      </w:r>
+      <w:r>
+        <w:rPr>
+          <w:noProof/>
+        </w:rPr>
+        <w:t>3</w:t>
+      </w:r>
+      <w:r>
+        <w:t>.</w:t>
+      </w:r>
+      <w:r>
+        <w:rPr>
+          <w:noProof/>
+        </w:rPr>
+        <w:t>5</w:t>
+      </w:r>
+      <w:r>
+        <w:t xml:space="preserve"> pav.</w:t>
+      </w:r>
+      <w:r>
+        <w:fldChar w:fldCharType="end"/>
+      </w:r>
+      <w:r>
+        <w:t xml:space="preserve">). Joje </w:t>
+      </w:r>
+      <w:r>
+        <w:t xml:space="preserve">galima matyti </w:t>
+      </w:r>
+      <w:r>
+        <w:t xml:space="preserve">apibendrintą </w:t>
+      </w:r>
+      <w:r>
+        <w:t>visą tyrimo eigą. Diagramoje taip pat atsispindi vartotojo ir algoritmo sąryšis.</w:t>
+      </w:r>
+      <w:r>
+        <w:t xml:space="preserve"> Gauti rezultatai iš esmės yra priklausomi ir nuo pačio vartotojo</w:t>
+      </w:r>
+      <w:r>
+        <w:t>, nes rezultatams turi įtakos ir tai, kaip tiksliai vartotojas pažymi abu lazerio linijos taškus.</w:t>
+      </w:r>
+    </w:p>
+    <w:p>
+      <w:pPr>
+        <w:pStyle w:val="Heading2"/>
+      </w:pPr>
+      <w:bookmarkStart w:id="112" w:name="_Toc72358409"/>
+      <w:r>
+        <w:t>Tyrimo eiga</w:t>
+      </w:r>
+      <w:bookmarkEnd w:id="112"/>
+    </w:p>
+    <w:p>
+      <w:pPr>
+        <w:pStyle w:val="Tekstas"/>
+      </w:pPr>
+      <w:r>
+        <w:t xml:space="preserve">Tyrimui yra naudojama 30 eksperimentinių nuotraukų. </w:t>
+      </w:r>
+    </w:p>
+    <w:p>
+      <w:pPr>
+        <w:pStyle w:val="Caption"/>
+      </w:pPr>
+      <w:r>
+        <w:rPr>
+          <w:noProof/>
+        </w:rPr>
+        <w:lastRenderedPageBreak/>
+        <w:drawing>
+          <wp:inline distT="0" distB="0" distL="0" distR="0" wp14:anchorId="1C7F05D8" wp14:editId="504634E8">
+            <wp:extent cx="6120130" cy="3588385"/>
+            <wp:effectExtent l="0" t="0" r="0" b="0"/>
+            <wp:docPr id="57" name="Picture 57"/>
+            <wp:cNvGraphicFramePr>
+              <a:graphicFrameLocks xmlns:a="http://schemas.openxmlformats.org/drawingml/2006/main" noChangeAspect="1"/>
+            </wp:cNvGraphicFramePr>
+            <a:graphic xmlns:a="http://schemas.openxmlformats.org/drawingml/2006/main">
+              <a:graphicData uri="http://schemas.openxmlformats.org/drawingml/2006/picture">
+                <pic:pic xmlns:pic="http://schemas.openxmlformats.org/drawingml/2006/picture">
+                  <pic:nvPicPr>
+                    <pic:cNvPr id="1" name=""/>
+                    <pic:cNvPicPr/>
+                  </pic:nvPicPr>
+                  <pic:blipFill>
+                    <a:blip r:embed="rId70"/>
+                    <a:stretch>
+                      <a:fillRect/>
+                    </a:stretch>
+                  </pic:blipFill>
+                  <pic:spPr>
+                    <a:xfrm>
+                      <a:off x="0" y="0"/>
+                      <a:ext cx="6120130" cy="3588385"/>
+                    </a:xfrm>
+                    <a:prstGeom prst="rect">
+                      <a:avLst/>
+                    </a:prstGeom>
+                  </pic:spPr>
+                </pic:pic>
+              </a:graphicData>
+            </a:graphic>
+          </wp:inline>
+        </w:drawing>
+      </w:r>
+    </w:p>
+    <w:p>
+      <w:pPr>
+        <w:pStyle w:val="Caption"/>
+      </w:pPr>
+      <w:r>
+        <w:fldChar w:fldCharType="begin"/>
+      </w:r>
+      <w:r>
+        <w:instrText xml:space="preserve"> STYLEREF 1 \s </w:instrText>
+      </w:r>
+      <w:r>
+        <w:fldChar w:fldCharType="separate"/>
+      </w:r>
+      <w:r>
+        <w:rPr>
+          <w:noProof/>
+        </w:rPr>
+        <w:t>3</w:t>
+      </w:r>
+      <w:r>
+        <w:fldChar w:fldCharType="end"/>
+      </w:r>
+      <w:r>
+        <w:t>.</w:t>
+      </w:r>
+      <w:r>
+        <w:fldChar w:fldCharType="begin"/>
+      </w:r>
+      <w:r>
+        <w:instrText xml:space="preserve"> SEQ pav. \* ARABIC \s 1 </w:instrText>
+      </w:r>
+      <w:r>
+        <w:fldChar w:fldCharType="separate"/>
+      </w:r>
+      <w:r>
+        <w:rPr>
+          <w:noProof/>
+        </w:rPr>
+        <w:t>6</w:t>
+      </w:r>
+      <w:r>
+        <w:fldChar w:fldCharType="end"/>
+      </w:r>
+      <w:r>
+        <w:t xml:space="preserve"> pav. Vaizdo kameros ir lazerio išdėstymo būdai</w:t>
+      </w:r>
+    </w:p>
     <w:p/>
     <w:p/>
     <w:p/>
     <w:p>
       <w:pPr>
-        <w:pStyle w:val="Heading2"/>
-      </w:pPr>
-      <w:bookmarkStart w:id="110" w:name="_Toc72358409"/>
-      <w:r>
-        <w:t>Tyrimo eiga</w:t>
-      </w:r>
-      <w:bookmarkEnd w:id="110"/>
+        <w:pStyle w:val="Caption"/>
+      </w:pPr>
+      <w:r>
+        <w:rPr>
+          <w:noProof/>
+        </w:rPr>
+        <w:drawing>
+          <wp:inline distT="0" distB="0" distL="0" distR="0" wp14:anchorId="01D4C14C" wp14:editId="28A7821A">
+            <wp:extent cx="4695825" cy="1952977"/>
+            <wp:effectExtent l="0" t="0" r="0" b="9525"/>
+            <wp:docPr id="69" name="Picture 69"/>
+            <wp:cNvGraphicFramePr>
+              <a:graphicFrameLocks xmlns:a="http://schemas.openxmlformats.org/drawingml/2006/main" noChangeAspect="1"/>
+            </wp:cNvGraphicFramePr>
+            <a:graphic xmlns:a="http://schemas.openxmlformats.org/drawingml/2006/main">
+              <a:graphicData uri="http://schemas.openxmlformats.org/drawingml/2006/picture">
+                <pic:pic xmlns:pic="http://schemas.openxmlformats.org/drawingml/2006/picture">
+                  <pic:nvPicPr>
+                    <pic:cNvPr id="1" name=""/>
+                    <pic:cNvPicPr/>
+                  </pic:nvPicPr>
+                  <pic:blipFill>
+                    <a:blip r:embed="rId71"/>
+                    <a:stretch>
+                      <a:fillRect/>
+                    </a:stretch>
+                  </pic:blipFill>
+                  <pic:spPr>
+                    <a:xfrm>
+                      <a:off x="0" y="0"/>
+                      <a:ext cx="4698805" cy="1954216"/>
+                    </a:xfrm>
+                    <a:prstGeom prst="rect">
+                      <a:avLst/>
+                    </a:prstGeom>
+                  </pic:spPr>
+                </pic:pic>
+              </a:graphicData>
+            </a:graphic>
+          </wp:inline>
+        </w:drawing>
+      </w:r>
     </w:p>
     <w:p>
-      <w:pPr>
-        <w:pStyle w:val="Heading2"/>
-      </w:pPr>
-      <w:bookmarkStart w:id="111" w:name="_Toc72358410"/>
-      <w:r>
-        <w:t>Tyrimo rezultatai</w:t>
-      </w:r>
-      <w:bookmarkEnd w:id="111"/>
-    </w:p>
-    <w:p>
-      <w:pPr>
-        <w:pStyle w:val="Antratbenr"/>
-      </w:pPr>
-      <w:bookmarkStart w:id="112" w:name="_Toc72358411"/>
-      <w:r>
+      <w:r>
+        <w:rPr>
+          <w:noProof/>
+        </w:rPr>
         <w:lastRenderedPageBreak/>
-        <w:t>Išvados</w:t>
-      </w:r>
-      <w:bookmarkEnd w:id="112"/>
-    </w:p>
-    <w:p>
-      <w:pPr>
-        <w:pStyle w:val="Tekstas"/>
-      </w:pPr>
-      <w:r>
-        <w:t xml:space="preserve">Atlikus </w:t>
-      </w:r>
-      <w:r>
-        <w:t xml:space="preserve">2.2 skyrelyje aprašytą </w:t>
-      </w:r>
-      <w:r>
-        <w:t>aukštų dažnių filtrų ba</w:t>
-      </w:r>
-      <w:r>
-        <w:t>ndymus buvo išanalizuoti 3 aukštų dažnių filtrai: Gauso, „</w:t>
-      </w:r>
-      <w:proofErr w:type="spellStart"/>
-      <w:r>
-        <w:t>Butterworth</w:t>
-      </w:r>
-      <w:proofErr w:type="spellEnd"/>
-      <w:r>
-        <w:t xml:space="preserve">“ ir idealusis. </w:t>
-      </w:r>
-      <w:r>
-        <w:t>Atsižvelgiant į 2.4 lentelėje pateiktus duomenis galima daryti išvadą, jog Gauso filtras yra labiausiai</w:t>
-      </w:r>
-      <w:r>
-        <w:t xml:space="preserve"> tinkamas iš visų trijų sprendžiant lazerio linijos aptikimo problemą. Jis vidutiniškai išfiltruoja mažiausią procentinę dalį </w:t>
-      </w:r>
-      <w:r>
-        <w:t>mus dominančios linijos taškų (10.7</w:t>
-      </w:r>
-      <w:r>
-        <w:t>09</w:t>
-      </w:r>
-      <w:r>
-        <w:t>%)</w:t>
-      </w:r>
-      <w:r>
-        <w:t>, kai tuo tarpu idealusis ir „</w:t>
-      </w:r>
-      <w:proofErr w:type="spellStart"/>
-      <w:r>
-        <w:t>Butterworth</w:t>
-      </w:r>
-      <w:proofErr w:type="spellEnd"/>
-      <w:r>
-        <w:t xml:space="preserve">“ filtrai </w:t>
-      </w:r>
-      <w:r>
-        <w:t xml:space="preserve">- </w:t>
-      </w:r>
-      <w:r>
-        <w:t>atitinkamai 34.773</w:t>
-      </w:r>
-      <w:r>
-        <w:t>%</w:t>
-      </w:r>
-      <w:r>
-        <w:t xml:space="preserve"> ir 29.698%</w:t>
-      </w:r>
-      <w:r>
-        <w:t xml:space="preserve">. </w:t>
-      </w:r>
-      <w:r>
-        <w:t>Gauso filtras taip pat vidutiniškai palieka mažiaus</w:t>
-      </w:r>
-      <w:r>
-        <w:t>ią kiekį triukšmo nuotraukoje (58144 pikseliai) lyginant su idealiuoju ir „</w:t>
-      </w:r>
-      <w:proofErr w:type="spellStart"/>
-      <w:r>
-        <w:t>Butterworth</w:t>
-      </w:r>
-      <w:proofErr w:type="spellEnd"/>
-      <w:r>
-        <w:t xml:space="preserve">“ </w:t>
-      </w:r>
-      <w:proofErr w:type="spellStart"/>
-      <w:r>
-        <w:t>fitlrais</w:t>
-      </w:r>
-      <w:proofErr w:type="spellEnd"/>
-      <w:r>
-        <w:t xml:space="preserve"> (77448 ir 64746 pikseliai).</w:t>
-      </w:r>
-    </w:p>
-    <w:p>
-      <w:pPr>
-        <w:pStyle w:val="Tekstas"/>
-      </w:pPr>
-      <w:r>
-        <w:t>Bandant nustatyti aukšto dažnio filtro dydį pagal „</w:t>
-      </w:r>
-      <w:proofErr w:type="spellStart"/>
-      <w:r>
-        <w:t>Hough</w:t>
-      </w:r>
-      <w:proofErr w:type="spellEnd"/>
-      <w:r>
-        <w:t xml:space="preserve">“ transformacijos rezultatą buvo remiamasi (2.22 pav.) pateiktu grafiku. </w:t>
-      </w:r>
-      <w:r>
-        <w:t>Dažnu atveju galimų linijų skaičius esant pakankamai dideliam filtro dydžiui galiausiai nusistovi ir pagal tai parinkus filtro dydį, kuris atitinka nusistovėjimo pradžią grafike</w:t>
-      </w:r>
-      <w:r>
-        <w:t xml:space="preserve">, pavyksta aptikti liniją. Kol kas negalime šio bandymo rezultatų </w:t>
-      </w:r>
-      <w:r>
-        <w:t>įvertinti</w:t>
-      </w:r>
-      <w:r>
-        <w:t xml:space="preserve"> </w:t>
-      </w:r>
-      <w:r>
-        <w:t>skaitinėmis reikšmėmis.</w:t>
-      </w:r>
-      <w:r>
-        <w:t xml:space="preserve"> </w:t>
-      </w:r>
-    </w:p>
-    <w:p>
-      <w:r>
-        <w:t xml:space="preserve">Taigi, liniją šiuo atveju pavyksta aptikti, tačiau dar reikia tobulinti algoritmus. Jei linija yra </w:t>
-      </w:r>
-      <w:r>
-        <w:t xml:space="preserve"> suskaidyta į kelis segmentus, tokiu atveju aptinkame tik vieną patį ryškiausią linijos segmentą.</w:t>
-      </w:r>
-      <w:r>
-        <w:t xml:space="preserve"> Be to, jei linijos storis yra didesnis, mano pateiktas būdas aptinka tik vieną linijos pusę, bet ne linijos vidurį. </w:t>
-      </w:r>
-      <w:r>
-        <w:t>Tęsiant toliau darbus bus bandoma aptikti ir lygiagrečiai einančią kita linijos pusę ir taip apskaičiuoti linijos vidurį.</w:t>
+        <w:drawing>
+          <wp:inline distT="0" distB="0" distL="0" distR="0" wp14:anchorId="7AC55133" wp14:editId="1DBD2CEB">
+            <wp:extent cx="6120130" cy="3239770"/>
+            <wp:effectExtent l="0" t="0" r="0" b="0"/>
+            <wp:docPr id="68" name="Picture 68"/>
+            <wp:cNvGraphicFramePr>
+              <a:graphicFrameLocks xmlns:a="http://schemas.openxmlformats.org/drawingml/2006/main" noChangeAspect="1"/>
+            </wp:cNvGraphicFramePr>
+            <a:graphic xmlns:a="http://schemas.openxmlformats.org/drawingml/2006/main">
+              <a:graphicData uri="http://schemas.openxmlformats.org/drawingml/2006/picture">
+                <pic:pic xmlns:pic="http://schemas.openxmlformats.org/drawingml/2006/picture">
+                  <pic:nvPicPr>
+                    <pic:cNvPr id="1" name=""/>
+                    <pic:cNvPicPr/>
+                  </pic:nvPicPr>
+                  <pic:blipFill>
+                    <a:blip r:embed="rId72"/>
+                    <a:stretch>
+                      <a:fillRect/>
+                    </a:stretch>
+                  </pic:blipFill>
+                  <pic:spPr>
+                    <a:xfrm>
+                      <a:off x="0" y="0"/>
+                      <a:ext cx="6120130" cy="3239770"/>
+                    </a:xfrm>
+                    <a:prstGeom prst="rect">
+                      <a:avLst/>
+                    </a:prstGeom>
+                  </pic:spPr>
+                </pic:pic>
+              </a:graphicData>
+            </a:graphic>
+          </wp:inline>
+        </w:drawing>
       </w:r>
     </w:p>
     <w:p/>
     <w:p/>
     <w:p>
       <w:pPr>
+        <w:pStyle w:val="Heading2"/>
+      </w:pPr>
+      <w:bookmarkStart w:id="113" w:name="_Toc72358410"/>
+      <w:r>
+        <w:t>Tyrimo rezultatai</w:t>
+      </w:r>
+      <w:bookmarkEnd w:id="113"/>
+    </w:p>
+    <w:p>
+      <w:pPr>
         <w:pStyle w:val="Antratbenr"/>
       </w:pPr>
-      <w:bookmarkStart w:id="113" w:name="_Toc72358412"/>
+      <w:bookmarkStart w:id="114" w:name="_Toc72358411"/>
+      <w:r>
+        <w:lastRenderedPageBreak/>
+        <w:t>Išvados</w:t>
+      </w:r>
+      <w:bookmarkEnd w:id="114"/>
+    </w:p>
+    <w:p>
+      <w:pPr>
+        <w:pStyle w:val="Tekstas"/>
+      </w:pPr>
+      <w:r>
+        <w:t xml:space="preserve">Atlikus </w:t>
+      </w:r>
+      <w:r>
+        <w:t xml:space="preserve">2.2 skyrelyje aprašytą </w:t>
+      </w:r>
+      <w:r>
+        <w:t>aukštų dažnių filtrų ba</w:t>
+      </w:r>
+      <w:r>
+        <w:t>ndymus buvo išanalizuoti 3 aukštų dažnių filtrai: Gauso, „</w:t>
+      </w:r>
+      <w:proofErr w:type="spellStart"/>
+      <w:r>
+        <w:t>Butterworth</w:t>
+      </w:r>
+      <w:proofErr w:type="spellEnd"/>
+      <w:r>
+        <w:t xml:space="preserve">“ ir idealusis. </w:t>
+      </w:r>
+      <w:r>
+        <w:t>Atsižvelgiant į 2.4 lentelėje pateiktus duomenis galima daryti išvadą, jog Gauso filtras yra labiausiai</w:t>
+      </w:r>
+      <w:r>
+        <w:t xml:space="preserve"> tinkamas iš visų trijų sprendžiant lazerio linijos aptikimo problemą. Jis vidutiniškai išfiltruoja mažiausią procentinę dalį </w:t>
+      </w:r>
+      <w:r>
+        <w:t>mus dominančios linijos taškų (10.7</w:t>
+      </w:r>
+      <w:r>
+        <w:t>09</w:t>
+      </w:r>
+      <w:r>
+        <w:t>%)</w:t>
+      </w:r>
+      <w:r>
+        <w:t>, kai tuo tarpu idealusis ir „</w:t>
+      </w:r>
+      <w:proofErr w:type="spellStart"/>
+      <w:r>
+        <w:t>Butterworth</w:t>
+      </w:r>
+      <w:proofErr w:type="spellEnd"/>
+      <w:r>
+        <w:t xml:space="preserve">“ filtrai </w:t>
+      </w:r>
+      <w:r>
+        <w:t xml:space="preserve">- </w:t>
+      </w:r>
+      <w:r>
+        <w:t>atitinkamai 34.773</w:t>
+      </w:r>
+      <w:r>
+        <w:t>%</w:t>
+      </w:r>
+      <w:r>
+        <w:t xml:space="preserve"> ir 29.698%</w:t>
+      </w:r>
+      <w:r>
+        <w:t xml:space="preserve">. </w:t>
+      </w:r>
+      <w:r>
+        <w:t>Gauso filtras taip pat vidutiniškai palieka mažiaus</w:t>
+      </w:r>
+      <w:r>
+        <w:t>ią kiekį triukšmo nuotraukoje (58144 pikseliai) lyginant su idealiuoju ir „</w:t>
+      </w:r>
+      <w:proofErr w:type="spellStart"/>
+      <w:r>
+        <w:t>Butterworth</w:t>
+      </w:r>
+      <w:proofErr w:type="spellEnd"/>
+      <w:r>
+        <w:t xml:space="preserve">“ </w:t>
+      </w:r>
+      <w:proofErr w:type="spellStart"/>
+      <w:r>
+        <w:t>fitlrais</w:t>
+      </w:r>
+      <w:proofErr w:type="spellEnd"/>
+      <w:r>
+        <w:t xml:space="preserve"> (77448 ir 64746 pikseliai).</w:t>
+      </w:r>
+    </w:p>
+    <w:p>
+      <w:pPr>
+        <w:pStyle w:val="Tekstas"/>
+      </w:pPr>
+      <w:r>
+        <w:t>Bandant nustatyti aukšto dažnio filtro dydį pagal „</w:t>
+      </w:r>
+      <w:proofErr w:type="spellStart"/>
+      <w:r>
+        <w:t>Hough</w:t>
+      </w:r>
+      <w:proofErr w:type="spellEnd"/>
+      <w:r>
+        <w:t xml:space="preserve">“ transformacijos rezultatą buvo remiamasi (2.22 pav.) pateiktu grafiku. </w:t>
+      </w:r>
+      <w:r>
+        <w:t>Dažnu atveju galimų linijų skaičius esant pakankamai dideliam filtro dydžiui galiausiai nusistovi ir pagal tai parinkus filtro dydį, kuris atitinka nusistovėjimo pradžią grafike</w:t>
+      </w:r>
+      <w:r>
+        <w:t xml:space="preserve">, pavyksta aptikti liniją. Kol kas negalime šio bandymo rezultatų </w:t>
+      </w:r>
+      <w:r>
+        <w:t>įvertinti</w:t>
+      </w:r>
+      <w:r>
+        <w:t xml:space="preserve"> </w:t>
+      </w:r>
+      <w:r>
+        <w:t>skaitinėmis reikšmėmis.</w:t>
+      </w:r>
+      <w:r>
+        <w:t xml:space="preserve"> </w:t>
+      </w:r>
+    </w:p>
+    <w:p>
+      <w:r>
+        <w:t xml:space="preserve">Taigi, liniją šiuo atveju pavyksta aptikti, tačiau dar reikia tobulinti algoritmus. Jei linija yra </w:t>
+      </w:r>
+      <w:r>
+        <w:t xml:space="preserve"> suskaidyta į kelis segmentus, tokiu atveju aptinkame tik vieną patį ryškiausią linijos segmentą.</w:t>
+      </w:r>
+      <w:r>
+        <w:t xml:space="preserve"> Be to, jei linijos storis yra didesnis, mano pateiktas būdas aptinka tik vieną linijos pusę, bet ne linijos vidurį. </w:t>
+      </w:r>
+      <w:r>
+        <w:t>Tęsiant toliau darbus bus bandoma aptikti ir lygiagrečiai einančią kita linijos pusę ir taip apskaičiuoti linijos vidurį.</w:t>
+      </w:r>
+    </w:p>
+    <w:p/>
+    <w:p/>
+    <w:p>
+      <w:pPr>
+        <w:pStyle w:val="Antratbenr"/>
+      </w:pPr>
+      <w:bookmarkStart w:id="115" w:name="_Toc72358412"/>
       <w:r>
         <w:lastRenderedPageBreak/>
         <w:t>Literatūros sąrašas</w:t>
@@ -30120,7 +30527,7 @@
       <w:bookmarkEnd w:id="71"/>
       <w:bookmarkEnd w:id="72"/>
       <w:bookmarkEnd w:id="73"/>
-      <w:bookmarkEnd w:id="113"/>
+      <w:bookmarkEnd w:id="115"/>
     </w:p>
     <w:p/>
     <w:p/>
@@ -30129,7 +30536,7 @@
       <w:pPr>
         <w:pStyle w:val="ListNumber"/>
       </w:pPr>
-      <w:bookmarkStart w:id="114" w:name="_Ref70283398"/>
+      <w:bookmarkStart w:id="116" w:name="_Ref70283398"/>
       <w:r>
         <w:t>LOW</w:t>
       </w:r>
@@ -30237,7 +30644,7 @@
       <w:r>
         <w:t xml:space="preserve">: </w:t>
       </w:r>
-      <w:hyperlink r:id="rId70" w:history="1">
+      <w:hyperlink r:id="rId73" w:history="1">
         <w:r>
           <w:rPr>
             <w:rStyle w:val="Hyperlink"/>
@@ -30307,7 +30714,7 @@
       <w:r>
         <w:t xml:space="preserve"> [žiūrėta 2021-05-01] Prieiga per: </w:t>
       </w:r>
-      <w:hyperlink r:id="rId71" w:history="1">
+      <w:hyperlink r:id="rId74" w:history="1">
         <w:r>
           <w:rPr>
             <w:rStyle w:val="Hyperlink"/>
@@ -30315,13 +30722,13 @@
           <w:t>http://sdeuoc.ac.in/sites/default/files/sde_videos/Digital%20Image%20Processing%203rd%20ed.%20-%20R.%20Gonzalez%2C%20R.%20Woods-ilovepdf-compressed.pdf</w:t>
         </w:r>
       </w:hyperlink>
-      <w:bookmarkEnd w:id="114"/>
+      <w:bookmarkEnd w:id="116"/>
     </w:p>
     <w:p>
       <w:pPr>
         <w:pStyle w:val="ListNumber"/>
       </w:pPr>
-      <w:bookmarkStart w:id="115" w:name="_Ref70283532"/>
+      <w:bookmarkStart w:id="117" w:name="_Ref70283532"/>
       <w:r>
         <w:t xml:space="preserve">CANNY, </w:t>
       </w:r>
@@ -30386,8 +30793,8 @@
       <w:pPr>
         <w:pStyle w:val="ListNumber"/>
       </w:pPr>
-      <w:bookmarkStart w:id="116" w:name="_Ref70291429"/>
-      <w:bookmarkEnd w:id="115"/>
+      <w:bookmarkStart w:id="118" w:name="_Ref70291429"/>
+      <w:bookmarkEnd w:id="117"/>
       <w:r>
         <w:t xml:space="preserve">DERVINIS, </w:t>
       </w:r>
@@ -30426,8 +30833,8 @@
       <w:pPr>
         <w:pStyle w:val="ListNumber"/>
       </w:pPr>
-      <w:bookmarkStart w:id="117" w:name="_Ref70349505"/>
-      <w:bookmarkEnd w:id="116"/>
+      <w:bookmarkStart w:id="119" w:name="_Ref70349505"/>
+      <w:bookmarkEnd w:id="118"/>
       <w:r>
         <w:t xml:space="preserve">PULFER, </w:t>
       </w:r>
@@ -30543,7 +30950,7 @@
       <w:r>
         <w:t xml:space="preserve">Prieiga per: </w:t>
       </w:r>
-      <w:hyperlink r:id="rId72" w:history="1">
+      <w:hyperlink r:id="rId75" w:history="1">
         <w:r>
           <w:rPr>
             <w:rStyle w:val="Hyperlink"/>
@@ -30557,8 +30964,8 @@
       <w:pPr>
         <w:pStyle w:val="ListNumber"/>
       </w:pPr>
-      <w:bookmarkStart w:id="118" w:name="_Ref70349518"/>
-      <w:bookmarkEnd w:id="117"/>
+      <w:bookmarkStart w:id="120" w:name="_Ref70349518"/>
+      <w:bookmarkEnd w:id="119"/>
       <w:r>
         <w:t xml:space="preserve">ZHANG, </w:t>
       </w:r>
@@ -30674,7 +31081,7 @@
       <w:r>
         <w:t xml:space="preserve">: </w:t>
       </w:r>
-      <w:hyperlink r:id="rId73" w:history="1">
+      <w:hyperlink r:id="rId76" w:history="1">
         <w:r>
           <w:rPr>
             <w:rStyle w:val="Hyperlink"/>
@@ -30688,8 +31095,8 @@
       <w:pPr>
         <w:pStyle w:val="ListNumber"/>
       </w:pPr>
-      <w:bookmarkStart w:id="119" w:name="_Ref70354474"/>
-      <w:bookmarkEnd w:id="118"/>
+      <w:bookmarkStart w:id="121" w:name="_Ref70354474"/>
+      <w:bookmarkEnd w:id="120"/>
       <w:r>
         <w:t xml:space="preserve">FOSSUM, </w:t>
       </w:r>
@@ -30761,7 +31168,7 @@
       <w:r>
         <w:t xml:space="preserve">: </w:t>
       </w:r>
-      <w:hyperlink r:id="rId74" w:history="1">
+      <w:hyperlink r:id="rId77" w:history="1">
         <w:r>
           <w:rPr>
             <w:rStyle w:val="Hyperlink"/>
@@ -30775,8 +31182,8 @@
       <w:pPr>
         <w:pStyle w:val="ListNumber"/>
       </w:pPr>
-      <w:bookmarkStart w:id="120" w:name="_Ref70371175"/>
-      <w:bookmarkEnd w:id="119"/>
+      <w:bookmarkStart w:id="122" w:name="_Ref70371175"/>
+      <w:bookmarkEnd w:id="121"/>
       <w:r>
         <w:t xml:space="preserve">GUO, </w:t>
       </w:r>
@@ -30854,7 +31261,7 @@
       <w:r>
         <w:t xml:space="preserve">: </w:t>
       </w:r>
-      <w:hyperlink r:id="rId75" w:history="1">
+      <w:hyperlink r:id="rId78" w:history="1">
         <w:r>
           <w:rPr>
             <w:rStyle w:val="Hyperlink"/>
@@ -30868,8 +31275,8 @@
       <w:pPr>
         <w:pStyle w:val="ListNumber"/>
       </w:pPr>
-      <w:bookmarkStart w:id="121" w:name="_Ref70364222"/>
-      <w:bookmarkEnd w:id="120"/>
+      <w:bookmarkStart w:id="123" w:name="_Ref70364222"/>
+      <w:bookmarkEnd w:id="122"/>
       <w:r>
         <w:t xml:space="preserve">UTAMININGRUM, </w:t>
       </w:r>
@@ -30990,7 +31397,7 @@
       <w:r>
         <w:t xml:space="preserve"> </w:t>
       </w:r>
-      <w:hyperlink r:id="rId76" w:history="1">
+      <w:hyperlink r:id="rId79" w:history="1">
         <w:r>
           <w:rPr>
             <w:rStyle w:val="Hyperlink"/>
@@ -31004,8 +31411,8 @@
       <w:pPr>
         <w:pStyle w:val="ListNumber"/>
       </w:pPr>
-      <w:bookmarkStart w:id="122" w:name="_Ref70366368"/>
-      <w:bookmarkEnd w:id="121"/>
+      <w:bookmarkStart w:id="124" w:name="_Ref70366368"/>
+      <w:bookmarkEnd w:id="123"/>
       <w:r>
         <w:t xml:space="preserve">BARRETO, </w:t>
       </w:r>
@@ -31233,11 +31640,11 @@
       <w:r>
         <w:t>[</w:t>
       </w:r>
-      <w:bookmarkStart w:id="123" w:name="_Hlk70871583"/>
+      <w:bookmarkStart w:id="125" w:name="_Hlk70871583"/>
       <w:r>
         <w:t>žiūrėta 2021-05-01</w:t>
       </w:r>
-      <w:bookmarkEnd w:id="123"/>
+      <w:bookmarkEnd w:id="125"/>
       <w:r>
         <w:t>]</w:t>
       </w:r>
@@ -31250,7 +31657,7 @@
       <w:r>
         <w:t xml:space="preserve">: </w:t>
       </w:r>
-      <w:hyperlink r:id="rId77" w:history="1">
+      <w:hyperlink r:id="rId80" w:history="1">
         <w:r>
           <w:rPr>
             <w:rStyle w:val="Hyperlink"/>
@@ -31264,8 +31671,8 @@
       <w:pPr>
         <w:pStyle w:val="ListNumber"/>
       </w:pPr>
-      <w:bookmarkStart w:id="124" w:name="_Ref70366371"/>
-      <w:bookmarkEnd w:id="122"/>
+      <w:bookmarkStart w:id="126" w:name="_Ref70366371"/>
+      <w:bookmarkEnd w:id="124"/>
       <w:r>
         <w:t xml:space="preserve">CHMELAR, </w:t>
       </w:r>
@@ -31433,7 +31840,7 @@
       <w:r>
         <w:t xml:space="preserve">: </w:t>
       </w:r>
-      <w:hyperlink r:id="rId78" w:history="1">
+      <w:hyperlink r:id="rId81" w:history="1">
         <w:r>
           <w:rPr>
             <w:rStyle w:val="Hyperlink"/>
@@ -31447,8 +31854,8 @@
       <w:pPr>
         <w:pStyle w:val="ListNumber"/>
       </w:pPr>
-      <w:bookmarkStart w:id="125" w:name="_Ref70450265"/>
-      <w:bookmarkEnd w:id="124"/>
+      <w:bookmarkStart w:id="127" w:name="_Ref70450265"/>
+      <w:bookmarkEnd w:id="126"/>
       <w:r>
         <w:t xml:space="preserve">MEŠKO, </w:t>
       </w:r>
@@ -31535,7 +31942,7 @@
       <w:r>
         <w:t xml:space="preserve">: </w:t>
       </w:r>
-      <w:hyperlink r:id="rId79" w:history="1">
+      <w:hyperlink r:id="rId82" w:history="1">
         <w:r>
           <w:rPr>
             <w:rStyle w:val="Hyperlink"/>
@@ -31549,8 +31956,8 @@
       <w:pPr>
         <w:pStyle w:val="ListNumber"/>
       </w:pPr>
-      <w:bookmarkStart w:id="126" w:name="_Ref70540057"/>
-      <w:bookmarkEnd w:id="125"/>
+      <w:bookmarkStart w:id="128" w:name="_Ref70540057"/>
+      <w:bookmarkEnd w:id="127"/>
       <w:r>
         <w:t xml:space="preserve">CHMELAR, </w:t>
       </w:r>
@@ -31747,7 +32154,7 @@
       <w:r>
         <w:t xml:space="preserve"> </w:t>
       </w:r>
-      <w:hyperlink r:id="rId80" w:history="1">
+      <w:hyperlink r:id="rId83" w:history="1">
         <w:r>
           <w:rPr>
             <w:rStyle w:val="Hyperlink"/>
@@ -31756,13 +32163,13 @@
           <w:t>https://essay.utwente.nl/72064/1/Bijman_BA_EEMCS.pdf</w:t>
         </w:r>
       </w:hyperlink>
-      <w:bookmarkEnd w:id="126"/>
+      <w:bookmarkEnd w:id="128"/>
     </w:p>
     <w:p>
       <w:pPr>
         <w:pStyle w:val="ListNumber"/>
       </w:pPr>
-      <w:bookmarkStart w:id="127" w:name="_Ref70789894"/>
+      <w:bookmarkStart w:id="129" w:name="_Ref70789894"/>
       <w:r>
         <w:t xml:space="preserve">FISHER, R, </w:t>
       </w:r>
@@ -31810,7 +32217,7 @@
       <w:r>
         <w:t xml:space="preserve">: </w:t>
       </w:r>
-      <w:hyperlink r:id="rId81" w:history="1">
+      <w:hyperlink r:id="rId84" w:history="1">
         <w:r>
           <w:rPr>
             <w:rStyle w:val="Hyperlink"/>
@@ -31820,7 +32227,7 @@
         </w:r>
       </w:hyperlink>
     </w:p>
-    <w:bookmarkEnd w:id="127"/>
+    <w:bookmarkEnd w:id="129"/>
     <w:p>
       <w:pPr>
         <w:pStyle w:val="ListNumber"/>
@@ -31943,6 +32350,22 @@
       <w:pPr>
         <w:pStyle w:val="ListNumber"/>
       </w:pPr>
+      <w:hyperlink r:id="rId85" w:history="1">
+        <w:r>
+          <w:rPr>
+            <w:rStyle w:val="Hyperlink"/>
+          </w:rPr>
+          <w:t>https://www.cnet.com/products/logitech-c210-webcam/</w:t>
+        </w:r>
+      </w:hyperlink>
+    </w:p>
+    <w:p>
+      <w:pPr>
+        <w:pStyle w:val="ListNumber"/>
+      </w:pPr>
+      <w:r>
+        <w:t>https://www.cnet.com/products/logitech-webcam-pro-9000/</w:t>
+      </w:r>
     </w:p>
     <w:p>
       <w:pPr>
@@ -32057,7 +32480,7 @@
       <w:r>
         <w:t xml:space="preserve">prieiga: </w:t>
       </w:r>
-      <w:hyperlink r:id="rId82" w:history="1">
+      <w:hyperlink r:id="rId86" w:history="1">
         <w:r>
           <w:rPr>
             <w:rStyle w:val="Hyperlink"/>
@@ -32147,7 +32570,7 @@
       <w:r>
         <w:t xml:space="preserve">prieiga: </w:t>
       </w:r>
-      <w:hyperlink r:id="rId83" w:history="1">
+      <w:hyperlink r:id="rId87" w:history="1">
         <w:r>
           <w:rPr>
             <w:rStyle w:val="Hyperlink"/>
@@ -32207,7 +32630,7 @@
       <w:r>
         <w:t xml:space="preserve">prieiga: </w:t>
       </w:r>
-      <w:hyperlink r:id="rId84" w:history="1">
+      <w:hyperlink r:id="rId88" w:history="1">
         <w:r>
           <w:rPr>
             <w:rStyle w:val="Hyperlink"/>
@@ -32301,7 +32724,7 @@
         </w:rPr>
         <w:t>. </w:t>
       </w:r>
-      <w:hyperlink r:id="rId85" w:history="1">
+      <w:hyperlink r:id="rId89" w:history="1">
         <w:r>
           <w:rPr>
             <w:rStyle w:val="Hyperlink"/>
@@ -32401,7 +32824,7 @@
         </w:rPr>
         <w:t xml:space="preserve">prieiga: </w:t>
       </w:r>
-      <w:hyperlink r:id="rId86" w:history="1">
+      <w:hyperlink r:id="rId90" w:history="1">
         <w:r>
           <w:rPr>
             <w:rStyle w:val="Hyperlink"/>
@@ -32456,7 +32879,7 @@
       <w:r>
         <w:t xml:space="preserve">prieiga: </w:t>
       </w:r>
-      <w:hyperlink r:id="rId87" w:history="1">
+      <w:hyperlink r:id="rId91" w:history="1">
         <w:r>
           <w:rPr>
             <w:rStyle w:val="Hyperlink"/>
@@ -32554,7 +32977,7 @@
       <w:r>
         <w:t xml:space="preserve">5d.] Internetinė prieiga: </w:t>
       </w:r>
-      <w:hyperlink r:id="rId88" w:history="1">
+      <w:hyperlink r:id="rId92" w:history="1">
         <w:r>
           <w:rPr>
             <w:rStyle w:val="Hyperlink"/>
@@ -32610,7 +33033,7 @@
       <w:r>
         <w:t xml:space="preserve">5d.] Internetinė prieiga: </w:t>
       </w:r>
-      <w:hyperlink r:id="rId89" w:history="1">
+      <w:hyperlink r:id="rId93" w:history="1">
         <w:r>
           <w:rPr>
             <w:rStyle w:val="Hyperlink"/>
@@ -32668,7 +33091,7 @@
       <w:r>
         <w:t xml:space="preserve">Internetinė prieiga: </w:t>
       </w:r>
-      <w:hyperlink r:id="rId90" w:history="1">
+      <w:hyperlink r:id="rId94" w:history="1">
         <w:r>
           <w:rPr>
             <w:rStyle w:val="Hyperlink"/>
@@ -32788,7 +33211,7 @@
       <w:r>
         <w:t xml:space="preserve"> [žiūrėta 2020m. sausio 15d.], Internetinė prieiga: </w:t>
       </w:r>
-      <w:hyperlink r:id="rId91" w:history="1">
+      <w:hyperlink r:id="rId95" w:history="1">
         <w:r>
           <w:rPr>
             <w:rStyle w:val="Hyperlink"/>
@@ -32806,7 +33229,7 @@
           <w:u w:val="none"/>
         </w:rPr>
       </w:pPr>
-      <w:bookmarkStart w:id="128" w:name="_Ref42021249"/>
+      <w:bookmarkStart w:id="130" w:name="_Ref42021249"/>
       <w:r>
         <w:t xml:space="preserve">R. </w:t>
       </w:r>
@@ -32909,7 +33332,7 @@
       <w:r>
         <w:t xml:space="preserve">. [žiūrėta 2020-06-02]. Internetinė prieiga: </w:t>
       </w:r>
-      <w:hyperlink r:id="rId92" w:history="1">
+      <w:hyperlink r:id="rId96" w:history="1">
         <w:r>
           <w:rPr>
             <w:rStyle w:val="Hyperlink"/>
@@ -32918,7 +33341,7 @@
           <w:t>https://homepages.inf.ed.ac.uk/rbf/HIPR2/fourier.htm?fbclid=IwAR13t9VTIgHMP28giCfS5GDb-8clbLk97yMXQsaJveVj_cySkk330gvnh-I</w:t>
         </w:r>
       </w:hyperlink>
-      <w:bookmarkEnd w:id="128"/>
+      <w:bookmarkEnd w:id="130"/>
     </w:p>
     <w:p>
       <w:pPr>
@@ -32928,8 +33351,9 @@
           <w:iCs/>
         </w:rPr>
       </w:pPr>
-      <w:bookmarkStart w:id="129" w:name="_Ref42033800"/>
-      <w:r>
+      <w:bookmarkStart w:id="131" w:name="_Ref42033800"/>
+      <w:r>
+        <w:lastRenderedPageBreak/>
         <w:t>“</w:t>
       </w:r>
       <w:proofErr w:type="spellStart"/>
@@ -33028,7 +33452,7 @@
       <w:r>
         <w:t xml:space="preserve"> C++”. [žiūrėta 2020-06-02]. Internetinė prieiga:  </w:t>
       </w:r>
-      <w:hyperlink r:id="rId93" w:history="1">
+      <w:hyperlink r:id="rId97" w:history="1">
         <w:r>
           <w:rPr>
             <w:rStyle w:val="Hyperlink"/>
@@ -33037,7 +33461,7 @@
           <w:t>http://www.librow.com/articles/article-10</w:t>
         </w:r>
       </w:hyperlink>
-      <w:bookmarkEnd w:id="129"/>
+      <w:bookmarkEnd w:id="131"/>
     </w:p>
     <w:p>
       <w:pPr>
@@ -33047,9 +33471,8 @@
           <w:iCs/>
         </w:rPr>
       </w:pPr>
-      <w:bookmarkStart w:id="130" w:name="_Ref42034266"/>
-      <w:r>
-        <w:lastRenderedPageBreak/>
+      <w:bookmarkStart w:id="132" w:name="_Ref42034266"/>
+      <w:r>
         <w:t xml:space="preserve">T. </w:t>
       </w:r>
       <w:proofErr w:type="spellStart"/>
@@ -33152,7 +33575,7 @@
       <w:r>
         <w:t xml:space="preserve">, [žiūrėta 2020-06-02]. Internetinė prieiga: </w:t>
       </w:r>
-      <w:hyperlink r:id="rId94" w:history="1">
+      <w:hyperlink r:id="rId98" w:history="1">
         <w:r>
           <w:rPr>
             <w:rStyle w:val="Hyperlink"/>
@@ -33161,7 +33584,7 @@
           <w:t>https://www.khanacademy.org/computing/computer-science/algorithms/merge-sort/a/divide-and-conquer-algorithms</w:t>
         </w:r>
       </w:hyperlink>
-      <w:bookmarkEnd w:id="130"/>
+      <w:bookmarkEnd w:id="132"/>
     </w:p>
     <w:p>
       <w:pPr>
@@ -33171,7 +33594,7 @@
           <w:iCs/>
         </w:rPr>
       </w:pPr>
-      <w:bookmarkStart w:id="131" w:name="_Ref42038103"/>
+      <w:bookmarkStart w:id="133" w:name="_Ref42038103"/>
       <w:r>
         <w:t xml:space="preserve">C. </w:t>
       </w:r>
@@ -33298,7 +33721,7 @@
       <w:r>
         <w:t xml:space="preserve">”. [žiūrėta 2020-06-02]. Internetinė prieiga: </w:t>
       </w:r>
-      <w:hyperlink r:id="rId95" w:history="1">
+      <w:hyperlink r:id="rId99" w:history="1">
         <w:r>
           <w:rPr>
             <w:rStyle w:val="Hyperlink"/>
@@ -33307,7 +33730,7 @@
           <w:t>https://medium.com/@hicraigchen/digital-image-processing-using-fourier-transform-in-python-bcb49424fd82</w:t>
         </w:r>
       </w:hyperlink>
-      <w:bookmarkEnd w:id="131"/>
+      <w:bookmarkEnd w:id="133"/>
     </w:p>
     <w:p>
       <w:pPr>
@@ -33317,7 +33740,7 @@
           <w:iCs/>
         </w:rPr>
       </w:pPr>
-      <w:bookmarkStart w:id="132" w:name="_Ref42037519"/>
+      <w:bookmarkStart w:id="134" w:name="_Ref42037519"/>
       <w:r>
         <w:t xml:space="preserve">P. </w:t>
       </w:r>
@@ -33428,7 +33851,7 @@
       <w:r>
         <w:t xml:space="preserve">1998. [žiūrėta 2020-06-02]. Internetinė prieiga: </w:t>
       </w:r>
-      <w:hyperlink r:id="rId96" w:history="1">
+      <w:hyperlink r:id="rId100" w:history="1">
         <w:r>
           <w:rPr>
             <w:rStyle w:val="Hyperlink"/>
@@ -33437,7 +33860,7 @@
           <w:t>http://paulbourke.net/miscellaneous/imagefilter/</w:t>
         </w:r>
       </w:hyperlink>
-      <w:bookmarkEnd w:id="132"/>
+      <w:bookmarkEnd w:id="134"/>
     </w:p>
     <w:p>
       <w:pPr>
@@ -33637,7 +34060,7 @@
       <w:r>
         <w:t xml:space="preserve">. [žiūrėta 2020-06-02]. Internetinė prieiga: </w:t>
       </w:r>
-      <w:hyperlink r:id="rId97" w:history="1">
+      <w:hyperlink r:id="rId101" w:history="1">
         <w:r>
           <w:rPr>
             <w:rStyle w:val="Hyperlink"/>
@@ -33655,7 +34078,7 @@
           <w:iCs/>
         </w:rPr>
       </w:pPr>
-      <w:bookmarkStart w:id="133" w:name="_Ref42042347"/>
+      <w:bookmarkStart w:id="135" w:name="_Ref42042347"/>
       <w:r>
         <w:t xml:space="preserve">R. </w:t>
       </w:r>
@@ -33758,7 +34181,7 @@
       <w:r>
         <w:t xml:space="preserve">. [žiūrėta 2020-06-02]. Internetinė prieiga: </w:t>
       </w:r>
-      <w:hyperlink r:id="rId98" w:history="1">
+      <w:hyperlink r:id="rId102" w:history="1">
         <w:r>
           <w:rPr>
             <w:rStyle w:val="Hyperlink"/>
@@ -33767,11 +34190,11 @@
           <w:t>https://homepages.inf.ed.ac.uk/rbf/HIPR2/hough.htm</w:t>
         </w:r>
       </w:hyperlink>
-      <w:bookmarkEnd w:id="133"/>
+      <w:bookmarkEnd w:id="135"/>
     </w:p>
     <w:sectPr>
-      <w:footerReference w:type="default" r:id="rId99"/>
-      <w:footerReference w:type="first" r:id="rId100"/>
+      <w:footerReference w:type="default" r:id="rId103"/>
+      <w:footerReference w:type="first" r:id="rId104"/>
       <w:pgSz w:w="11906" w:h="16838" w:code="9"/>
       <w:pgMar w:top="1134" w:right="567" w:bottom="1134" w:left="1701" w:header="720" w:footer="720" w:gutter="0"/>
       <w:cols w:space="720"/>

</xml_diff>

<commit_message>
only 1 poskyris left
</commit_message>
<xml_diff>
--- a/Tadas_Ivanovas_Magistras (2).docx
+++ b/Tadas_Ivanovas_Magistras (2).docx
@@ -5843,10 +5843,7 @@
       </w:r>
       <w:proofErr w:type="spellEnd"/>
       <w:r>
-        <w:t xml:space="preserve"> aukšto dažnio filtr</w:t>
-      </w:r>
-      <w:r>
-        <w:t xml:space="preserve">ų </w:t>
+        <w:t xml:space="preserve"> aukšto dažnio filtrų </w:t>
       </w:r>
       <w:proofErr w:type="spellStart"/>
       <w:r>
@@ -27677,16 +27674,7 @@
                       <w:rPr>
                         <w:rFonts w:ascii="Cambria Math" w:hAnsi="Cambria Math"/>
                       </w:rPr>
-                      <m:t>arc</m:t>
-                    </m:r>
-                    <m:r>
-                      <m:rPr>
-                        <m:sty m:val="p"/>
-                      </m:rPr>
-                      <w:rPr>
-                        <w:rFonts w:ascii="Cambria Math" w:hAnsi="Cambria Math"/>
-                      </w:rPr>
-                      <m:t>tan</m:t>
+                      <m:t>arctan</m:t>
                     </m:r>
                   </m:fName>
                   <m:e>
@@ -27974,16 +27962,7 @@
           <w:iCs/>
           <w:vertAlign w:val="subscript"/>
         </w:rPr>
-        <w:t>1</w:t>
-      </w:r>
-      <w:r>
-        <w:rPr>
-          <w:rFonts w:eastAsiaTheme="minorEastAsia"/>
-          <w:i/>
-          <w:iCs/>
-          <w:vertAlign w:val="subscript"/>
-        </w:rPr>
-        <w:t>,</w:t>
+        <w:t>1,</w:t>
       </w:r>
       <w:r>
         <w:rPr>
@@ -28142,25 +28121,7 @@
                   <w:rPr>
                     <w:rFonts w:ascii="Cambria Math" w:hAnsi="Cambria Math"/>
                   </w:rPr>
-                  <m:t>y</m:t>
-                </m:r>
-                <m:r>
-                  <m:rPr>
-                    <m:sty m:val="p"/>
-                  </m:rPr>
-                  <w:rPr>
-                    <w:rFonts w:ascii="Cambria Math" w:hAnsi="Cambria Math"/>
-                  </w:rPr>
-                  <m:t xml:space="preserve"> = </m:t>
-                </m:r>
-                <m:r>
-                  <m:rPr>
-                    <m:sty m:val="p"/>
-                  </m:rPr>
-                  <w:rPr>
-                    <w:rFonts w:ascii="Cambria Math" w:hAnsi="Cambria Math"/>
-                  </w:rPr>
-                  <m:t>mx + b</m:t>
+                  <m:t>y = mx + b</m:t>
                 </m:r>
                 <m:r>
                   <w:rPr>
@@ -28351,16 +28312,7 @@
                     <w:rFonts w:ascii="Cambria Math" w:hAnsi="Cambria Math"/>
                   </w:rPr>
                   <w:lastRenderedPageBreak/>
-                  <m:t>m</m:t>
-                </m:r>
-                <m:r>
-                  <m:rPr>
-                    <m:sty m:val="p"/>
-                  </m:rPr>
-                  <w:rPr>
-                    <w:rFonts w:ascii="Cambria Math" w:hAnsi="Cambria Math"/>
-                  </w:rPr>
-                  <m:t xml:space="preserve"> = </m:t>
+                  <m:t xml:space="preserve">m = </m:t>
                 </m:r>
                 <m:f>
                   <m:fPr>
@@ -28643,16 +28595,7 @@
           <w:iCs/>
           <w:vertAlign w:val="subscript"/>
         </w:rPr>
-        <w:t>2</w:t>
-      </w:r>
-      <w:r>
-        <w:rPr>
-          <w:rFonts w:eastAsiaTheme="minorEastAsia"/>
-          <w:i/>
-          <w:iCs/>
-          <w:vertAlign w:val="subscript"/>
-        </w:rPr>
-        <w:t xml:space="preserve"> </w:t>
+        <w:t xml:space="preserve">2 </w:t>
       </w:r>
       <w:r>
         <w:rPr>
@@ -28853,61 +28796,7 @@
                   <w:rPr>
                     <w:rFonts w:ascii="Cambria Math" w:hAnsi="Cambria Math"/>
                   </w:rPr>
-                  <m:t>b</m:t>
-                </m:r>
-                <m:r>
-                  <m:rPr>
-                    <m:sty m:val="p"/>
-                  </m:rPr>
-                  <w:rPr>
-                    <w:rFonts w:ascii="Cambria Math" w:hAnsi="Cambria Math"/>
-                  </w:rPr>
-                  <m:t xml:space="preserve"> = </m:t>
-                </m:r>
-                <m:r>
-                  <m:rPr>
-                    <m:sty m:val="p"/>
-                  </m:rPr>
-                  <w:rPr>
-                    <w:rFonts w:ascii="Cambria Math" w:hAnsi="Cambria Math"/>
-                  </w:rPr>
-                  <m:t>y</m:t>
-                </m:r>
-                <m:r>
-                  <m:rPr>
-                    <m:sty m:val="p"/>
-                  </m:rPr>
-                  <w:rPr>
-                    <w:rFonts w:ascii="Cambria Math" w:hAnsi="Cambria Math"/>
-                  </w:rPr>
-                  <m:t xml:space="preserve"> </m:t>
-                </m:r>
-                <m:r>
-                  <m:rPr>
-                    <m:sty m:val="p"/>
-                  </m:rPr>
-                  <w:rPr>
-                    <w:rFonts w:ascii="Cambria Math" w:hAnsi="Cambria Math"/>
-                  </w:rPr>
-                  <m:t>-</m:t>
-                </m:r>
-                <m:r>
-                  <m:rPr>
-                    <m:sty m:val="p"/>
-                  </m:rPr>
-                  <w:rPr>
-                    <w:rFonts w:ascii="Cambria Math" w:hAnsi="Cambria Math"/>
-                  </w:rPr>
-                  <m:t xml:space="preserve"> </m:t>
-                </m:r>
-                <m:r>
-                  <m:rPr>
-                    <m:sty m:val="p"/>
-                  </m:rPr>
-                  <w:rPr>
-                    <w:rFonts w:ascii="Cambria Math" w:hAnsi="Cambria Math"/>
-                  </w:rPr>
-                  <m:t>mx</m:t>
+                  <m:t>b = y - mx</m:t>
                 </m:r>
                 <m:r>
                   <w:rPr>
@@ -29162,10 +29051,7 @@
         <w:t>.</w:t>
       </w:r>
       <w:r>
-        <w:t xml:space="preserve"> </w:t>
-      </w:r>
-      <w:r>
-        <w:t>Po to iš visų tokiu būdu apskaičiuotų atstumų yra surandamas mažiausias, kuris reiškia lazerio linijos aptikimo taškų paklaidą.</w:t>
+        <w:t xml:space="preserve"> Po to iš visų tokiu būdu apskaičiuotų atstumų yra surandamas mažiausias, kuris reiškia lazerio linijos aptikimo taškų paklaidą.</w:t>
       </w:r>
     </w:p>
     <w:p/>
@@ -29264,10 +29150,7 @@
       </w:r>
       <w:bookmarkEnd w:id="109"/>
       <w:r>
-        <w:t xml:space="preserve"> </w:t>
-      </w:r>
-      <w:r>
-        <w:t xml:space="preserve">Atstumo tarp taškų </w:t>
+        <w:t xml:space="preserve"> Atstumo tarp taškų </w:t>
       </w:r>
       <w:r>
         <w:t>radimas</w:t>
@@ -30167,21 +30050,27 @@
       <w:r>
         <w:t xml:space="preserve">Tyrimui yra naudojama 30 eksperimentinių nuotraukų. </w:t>
       </w:r>
+      <w:r>
+        <w:t>Pusė jų yra užfiksuota naudojant Logitech C210 vaizdo kamerą</w:t>
+      </w:r>
+      <w:r>
+        <w:t xml:space="preserve"> su 640x480 rezoliucija, kita pusė – naudojant Logitech Pro 9000 su 320x180 rezoliucija.</w:t>
+      </w:r>
     </w:p>
     <w:p>
       <w:pPr>
         <w:pStyle w:val="Caption"/>
+        <w:keepNext/>
       </w:pPr>
       <w:r>
         <w:rPr>
           <w:noProof/>
         </w:rPr>
-        <w:lastRenderedPageBreak/>
         <w:drawing>
-          <wp:inline distT="0" distB="0" distL="0" distR="0" wp14:anchorId="1C7F05D8" wp14:editId="504634E8">
-            <wp:extent cx="6120130" cy="3588385"/>
-            <wp:effectExtent l="0" t="0" r="0" b="0"/>
-            <wp:docPr id="57" name="Picture 57"/>
+          <wp:inline distT="0" distB="0" distL="0" distR="0" wp14:anchorId="23DF598A" wp14:editId="524AC3DB">
+            <wp:extent cx="3114718" cy="1295400"/>
+            <wp:effectExtent l="0" t="0" r="9525" b="0"/>
+            <wp:docPr id="69" name="Picture 69"/>
             <wp:cNvGraphicFramePr>
               <a:graphicFrameLocks xmlns:a="http://schemas.openxmlformats.org/drawingml/2006/main" noChangeAspect="1"/>
             </wp:cNvGraphicFramePr>
@@ -30201,7 +30090,7 @@
                   <pic:spPr>
                     <a:xfrm>
                       <a:off x="0" y="0"/>
-                      <a:ext cx="6120130" cy="3588385"/>
+                      <a:ext cx="3124684" cy="1299545"/>
                     </a:xfrm>
                     <a:prstGeom prst="rect">
                       <a:avLst/>
@@ -30258,11 +30147,151 @@
         <w:fldChar w:fldCharType="end"/>
       </w:r>
       <w:r>
-        <w:t xml:space="preserve"> pav. Vaizdo kameros ir lazerio išdėstymo būdai</w:t>
+        <w:t xml:space="preserve"> pav. Naudojamos internetinės vaizdo kameros (a) Logitech C210 (b) Logitech Pro 9000</w:t>
       </w:r>
     </w:p>
     <w:p/>
-    <w:p/>
+    <w:p>
+      <w:pPr>
+        <w:pStyle w:val="Tekstas"/>
+      </w:pPr>
+      <w:r>
+        <w:lastRenderedPageBreak/>
+        <w:t>Vienas iš tyrimo tikslų</w:t>
+      </w:r>
+      <w:r>
+        <w:t xml:space="preserve"> taip pat yra išsiaiškinti algoritmo veikimo diapazoną. </w:t>
+      </w:r>
+      <w:r>
+        <w:t>Dėl to darant eksperimentines nuotraukas, kiekvienoje yra stengiamasi sukurti vis skirtingas</w:t>
+      </w:r>
+      <w:r>
+        <w:t xml:space="preserve"> fono bei lazerio linijos projekcijos sąlygas. Eksperimentinėse nuotraukos atsispindi šios sąlygos arba jų deriniai:</w:t>
+      </w:r>
+    </w:p>
+    <w:p>
+      <w:pPr>
+        <w:pStyle w:val="ListBullet"/>
+      </w:pPr>
+      <w:r>
+        <w:t>Lazeri</w:t>
+      </w:r>
+      <w:r>
+        <w:t>o</w:t>
+      </w:r>
+      <w:r>
+        <w:t xml:space="preserve"> linija yra stipriai atspindima, jo</w:t>
+      </w:r>
+      <w:r>
+        <w:t>s</w:t>
+      </w:r>
+      <w:r>
+        <w:t xml:space="preserve"> centras kameros vaizde tampa baltas.</w:t>
+      </w:r>
+    </w:p>
+    <w:p>
+      <w:pPr>
+        <w:pStyle w:val="ListBullet"/>
+      </w:pPr>
+      <w:r>
+        <w:t>Lazerio linija blankiai matoma fone.</w:t>
+      </w:r>
+    </w:p>
+    <w:p>
+      <w:pPr>
+        <w:pStyle w:val="ListBullet"/>
+      </w:pPr>
+      <w:r>
+        <w:t>Fone yra kitų raudonų objektų.</w:t>
+      </w:r>
+    </w:p>
+    <w:p>
+      <w:pPr>
+        <w:pStyle w:val="ListBullet"/>
+      </w:pPr>
+      <w:r>
+        <w:t>Lazerio linija gali būti šiek tiek išlinkusi.</w:t>
+      </w:r>
+    </w:p>
+    <w:p>
+      <w:pPr>
+        <w:pStyle w:val="ListBullet"/>
+      </w:pPr>
+      <w:r>
+        <w:t>Galimi trumpi lazerio linijos pertrūkimai.</w:t>
+      </w:r>
+    </w:p>
+    <w:p>
+      <w:pPr>
+        <w:pStyle w:val="Tekstas"/>
+      </w:pPr>
+      <w:r>
+        <w:t xml:space="preserve">Eksperimentinės nuotraukos yra fiksuojamos </w:t>
+      </w:r>
+      <w:r>
+        <w:t xml:space="preserve">dviem skirtingais būdais (žr. </w:t>
+      </w:r>
+      <w:r>
+        <w:fldChar w:fldCharType="begin"/>
+      </w:r>
+      <w:r>
+        <w:instrText xml:space="preserve"> REF _Ref72498690 \h </w:instrText>
+      </w:r>
+      <w:r>
+        <w:fldChar w:fldCharType="separate"/>
+      </w:r>
+      <w:r>
+        <w:rPr>
+          <w:noProof/>
+        </w:rPr>
+        <w:t>3</w:t>
+      </w:r>
+      <w:r>
+        <w:t>.</w:t>
+      </w:r>
+      <w:r>
+        <w:rPr>
+          <w:noProof/>
+        </w:rPr>
+        <w:t>7</w:t>
+      </w:r>
+      <w:r>
+        <w:t xml:space="preserve"> pav.</w:t>
+      </w:r>
+      <w:r>
+        <w:fldChar w:fldCharType="end"/>
+      </w:r>
+      <w:r>
+        <w:t>). Pirmasis yra, kai vaizdo kamera ir lazerio šviesą skleidžiantis prietaisas sudaro tam tikrą kampą</w:t>
+      </w:r>
+      <w:r>
+        <w:t xml:space="preserve">, o antrasis, kai lazerio prietaisas ir kamera yra laikomi tame pačiame taške. </w:t>
+      </w:r>
+      <w:r>
+        <w:t xml:space="preserve">Tokie 2 skirtingi išdėstymo būdai sukuria skirtingas sąlygas, kai paviršius, ant kurio projektuojama lazerio linija, nėra lygus. </w:t>
+      </w:r>
+      <w:r>
+        <w:t xml:space="preserve">Pavyzdžiui. naudojant pirmąjį išdėstymo būdą, projektuojant </w:t>
+      </w:r>
+      <w:r>
+        <w:t xml:space="preserve">lazerio </w:t>
+      </w:r>
+      <w:r>
+        <w:t xml:space="preserve">liniją ant sferinio paviršiaus, </w:t>
+      </w:r>
+      <w:r>
+        <w:t>ji</w:t>
+      </w:r>
+      <w:r>
+        <w:t xml:space="preserve"> išlinksta</w:t>
+      </w:r>
+      <w:r>
+        <w:t>.</w:t>
+      </w:r>
+      <w:r>
+        <w:t xml:space="preserve"> </w:t>
+      </w:r>
+    </w:p>
     <w:p/>
     <w:p>
       <w:pPr>
@@ -30273,10 +30302,10 @@
           <w:noProof/>
         </w:rPr>
         <w:drawing>
-          <wp:inline distT="0" distB="0" distL="0" distR="0" wp14:anchorId="01D4C14C" wp14:editId="28A7821A">
-            <wp:extent cx="4695825" cy="1952977"/>
-            <wp:effectExtent l="0" t="0" r="0" b="9525"/>
-            <wp:docPr id="69" name="Picture 69"/>
+          <wp:inline distT="0" distB="0" distL="0" distR="0" wp14:anchorId="1C7F05D8" wp14:editId="357FA92E">
+            <wp:extent cx="6120130" cy="3588385"/>
+            <wp:effectExtent l="0" t="0" r="0" b="0"/>
+            <wp:docPr id="57" name="Picture 57"/>
             <wp:cNvGraphicFramePr>
               <a:graphicFrameLocks xmlns:a="http://schemas.openxmlformats.org/drawingml/2006/main" noChangeAspect="1"/>
             </wp:cNvGraphicFramePr>
@@ -30296,7 +30325,7 @@
                   <pic:spPr>
                     <a:xfrm>
                       <a:off x="0" y="0"/>
-                      <a:ext cx="4698805" cy="1954216"/>
+                      <a:ext cx="6128126" cy="3593073"/>
                     </a:xfrm>
                     <a:prstGeom prst="rect">
                       <a:avLst/>
@@ -30309,7 +30338,88 @@
         </w:drawing>
       </w:r>
     </w:p>
+    <w:bookmarkStart w:id="113" w:name="_Ref72498690"/>
     <w:p>
+      <w:pPr>
+        <w:pStyle w:val="Caption"/>
+      </w:pPr>
+      <w:r>
+        <w:fldChar w:fldCharType="begin"/>
+      </w:r>
+      <w:r>
+        <w:instrText xml:space="preserve"> STYLEREF 1 \s </w:instrText>
+      </w:r>
+      <w:r>
+        <w:fldChar w:fldCharType="separate"/>
+      </w:r>
+      <w:r>
+        <w:rPr>
+          <w:noProof/>
+        </w:rPr>
+        <w:t>3</w:t>
+      </w:r>
+      <w:r>
+        <w:fldChar w:fldCharType="end"/>
+      </w:r>
+      <w:r>
+        <w:t>.</w:t>
+      </w:r>
+      <w:r>
+        <w:fldChar w:fldCharType="begin"/>
+      </w:r>
+      <w:r>
+        <w:instrText xml:space="preserve"> SEQ pav. \* ARABIC \s 1 </w:instrText>
+      </w:r>
+      <w:r>
+        <w:fldChar w:fldCharType="separate"/>
+      </w:r>
+      <w:r>
+        <w:rPr>
+          <w:noProof/>
+        </w:rPr>
+        <w:t>7</w:t>
+      </w:r>
+      <w:r>
+        <w:fldChar w:fldCharType="end"/>
+      </w:r>
+      <w:r>
+        <w:t xml:space="preserve"> pav.</w:t>
+      </w:r>
+      <w:bookmarkEnd w:id="113"/>
+      <w:r>
+        <w:t xml:space="preserve"> Vaizdo kameros ir lazerio išdėstymo būdai</w:t>
+      </w:r>
+    </w:p>
+    <w:p>
+      <w:pPr>
+        <w:pStyle w:val="Tekstas"/>
+      </w:pPr>
+      <w:r>
+        <w:t>Kampas tarp vaizdo kameros ir lazerio linijos prietaiso nėra griežtai apibrėžtas, darant visas eksperimentines nuotraukas, jis svyruoja nuo apytiksliai nuo 20</w:t>
+      </w:r>
+      <w:r>
+        <w:t>°</w:t>
+      </w:r>
+      <w:r>
+        <w:t xml:space="preserve"> iki 70</w:t>
+      </w:r>
+      <w:r>
+        <w:t>°</w:t>
+      </w:r>
+      <w:r>
+        <w:t>. Platus atstumo tarp kameros ir paviršiaus, ant kurio projektuojama lazerio linija, diapazonas taip pat sukuria skirtingas sąlygas kiekvienoje eksperimentinėje nuotraukoje. Nuo šio atstumo priklauso vaizde matomos lazerio linijos storis. Dėl to fiksuojant eksperimentinius vaizdus kamera yra laikoma apytiksliai 30 – 60 cm atstumu. Darant šias nuotraukas lazerio linijos prietaisas ir internetinė kamera yra laikomi tiesiog rankose.</w:t>
+      </w:r>
+    </w:p>
+    <w:p>
+      <w:pPr>
+        <w:pStyle w:val="Tekstas"/>
+      </w:pPr>
+    </w:p>
+    <w:p/>
+    <w:p>
+      <w:pPr>
+        <w:pStyle w:val="Caption"/>
+      </w:pPr>
       <w:r>
         <w:rPr>
           <w:noProof/>
@@ -30352,28 +30462,216 @@
         </w:drawing>
       </w:r>
     </w:p>
-    <w:p/>
+    <w:p>
+      <w:pPr>
+        <w:pStyle w:val="Caption"/>
+      </w:pPr>
+      <w:r>
+        <w:fldChar w:fldCharType="begin"/>
+      </w:r>
+      <w:r>
+        <w:instrText xml:space="preserve"> STYLEREF 1 \s </w:instrText>
+      </w:r>
+      <w:r>
+        <w:fldChar w:fldCharType="separate"/>
+      </w:r>
+      <w:r>
+        <w:rPr>
+          <w:noProof/>
+        </w:rPr>
+        <w:t>3</w:t>
+      </w:r>
+      <w:r>
+        <w:fldChar w:fldCharType="end"/>
+      </w:r>
+      <w:r>
+        <w:t>.</w:t>
+      </w:r>
+      <w:r>
+        <w:fldChar w:fldCharType="begin"/>
+      </w:r>
+      <w:r>
+        <w:instrText xml:space="preserve"> SEQ pav. \* ARABIC \s 1 </w:instrText>
+      </w:r>
+      <w:r>
+        <w:fldChar w:fldCharType="separate"/>
+      </w:r>
+      <w:r>
+        <w:rPr>
+          <w:noProof/>
+        </w:rPr>
+        <w:t>8</w:t>
+      </w:r>
+      <w:r>
+        <w:fldChar w:fldCharType="end"/>
+      </w:r>
+      <w:r>
+        <w:t xml:space="preserve"> pav. </w:t>
+      </w:r>
+      <w:r>
+        <w:t>Eksperimentinių</w:t>
+      </w:r>
+      <w:r>
+        <w:t xml:space="preserve"> nuotraukų pavyzdžiai</w:t>
+      </w:r>
+    </w:p>
     <w:p/>
     <w:p>
       <w:pPr>
-        <w:pStyle w:val="Heading2"/>
-      </w:pPr>
-      <w:bookmarkStart w:id="113" w:name="_Toc72358410"/>
-      <w:r>
-        <w:t>Tyrimo rezultatai</w:t>
-      </w:r>
-      <w:bookmarkEnd w:id="113"/>
+        <w:pStyle w:val="Tekstas"/>
+      </w:pPr>
+      <w:r>
+        <w:t>Kaip jau žinoma, lazerio linijos aptikimo algoritmas turi</w:t>
+      </w:r>
+      <w:r>
+        <w:t xml:space="preserve"> 6 skirtingus parametrus, kurie gali būti derinami atsižvelgiant į turimo vaizdo sąlygas. </w:t>
+      </w:r>
+      <w:r>
+        <w:t xml:space="preserve">Jie yra nurodomi kaip procentinė dalis nuo turimo vaizdo skersmens. </w:t>
+      </w:r>
+      <w:r>
+        <w:t>Prieš pradedant tyrimą yra nustatytos tokios šių parametrų reikšmės:</w:t>
+      </w:r>
     </w:p>
     <w:p>
       <w:pPr>
+        <w:pStyle w:val="ListBullet"/>
+      </w:pPr>
+      <w:r>
+        <w:t xml:space="preserve">Aukšto dažnio filtro dydis </w:t>
+      </w:r>
+      <w:r>
+        <w:t>–</w:t>
+      </w:r>
+      <w:r>
+        <w:t xml:space="preserve"> 10</w:t>
+      </w:r>
+      <w:r>
+        <w:rPr>
+          <w:lang w:val="en-US"/>
+        </w:rPr>
+        <w:t>%</w:t>
+      </w:r>
+    </w:p>
+    <w:p>
+      <w:pPr>
+        <w:pStyle w:val="ListBullet"/>
+      </w:pPr>
+      <w:r>
+        <w:t xml:space="preserve">Branduolio dydis </w:t>
+      </w:r>
+      <w:r>
+        <w:t>–</w:t>
+      </w:r>
+      <w:r>
+        <w:t xml:space="preserve"> 1</w:t>
+      </w:r>
+      <w:r>
+        <w:t>%</w:t>
+      </w:r>
+    </w:p>
+    <w:p>
+      <w:pPr>
+        <w:pStyle w:val="ListBullet"/>
+      </w:pPr>
+      <w:r>
+        <w:t xml:space="preserve">Statmeno branduolio dydis </w:t>
+      </w:r>
+      <w:r>
+        <w:t>– 0,75</w:t>
+      </w:r>
+      <w:r>
+        <w:t>%</w:t>
+      </w:r>
+    </w:p>
+    <w:p>
+      <w:pPr>
+        <w:pStyle w:val="ListBullet"/>
+      </w:pPr>
+      <w:proofErr w:type="spellStart"/>
+      <w:r>
+        <w:t>Hofo</w:t>
+      </w:r>
+      <w:proofErr w:type="spellEnd"/>
+      <w:r>
+        <w:t xml:space="preserve"> transformacijos linijos pertraukimo ilgis </w:t>
+      </w:r>
+      <w:r>
+        <w:t>–</w:t>
+      </w:r>
+      <w:r>
+        <w:t xml:space="preserve"> 5</w:t>
+      </w:r>
+      <w:r>
+        <w:t>%</w:t>
+      </w:r>
+    </w:p>
+    <w:p>
+      <w:pPr>
+        <w:pStyle w:val="ListBullet"/>
+      </w:pPr>
+      <w:proofErr w:type="spellStart"/>
+      <w:r>
+        <w:t>Hofo</w:t>
+      </w:r>
+      <w:proofErr w:type="spellEnd"/>
+      <w:r>
+        <w:t xml:space="preserve"> transformacijos minimalus linijos ilgis </w:t>
+      </w:r>
+      <w:r>
+        <w:t>–</w:t>
+      </w:r>
+      <w:r>
+        <w:t xml:space="preserve"> 20</w:t>
+      </w:r>
+      <w:r>
+        <w:t>%</w:t>
+      </w:r>
+    </w:p>
+    <w:p>
+      <w:pPr>
+        <w:pStyle w:val="ListBullet"/>
+      </w:pPr>
+      <w:r>
+        <w:t xml:space="preserve">Linijos centro radimo paieškos lauko dydis </w:t>
+      </w:r>
+      <w:r>
+        <w:t>– 1%</w:t>
+      </w:r>
+    </w:p>
+    <w:p>
+      <w:pPr>
+        <w:pStyle w:val="Tekstas"/>
+      </w:pPr>
+      <w:r>
+        <w:t>Viso tyrimo metu, nepaisant tiriamo vaizdo sąlygų, šie parametrai toliau nėra keičiami.</w:t>
+      </w:r>
+    </w:p>
+    <w:p>
+      <w:pPr>
+        <w:pStyle w:val="Heading2"/>
+      </w:pPr>
+      <w:bookmarkStart w:id="114" w:name="_Toc72358410"/>
+      <w:r>
+        <w:t>Tyrimo rezultatai</w:t>
+      </w:r>
+      <w:bookmarkEnd w:id="114"/>
+    </w:p>
+    <w:p>
+      <w:pPr>
+        <w:pStyle w:val="Tekstas"/>
+      </w:pPr>
+    </w:p>
+    <w:p>
+      <w:pPr>
         <w:pStyle w:val="Antratbenr"/>
       </w:pPr>
-      <w:bookmarkStart w:id="114" w:name="_Toc72358411"/>
+      <w:bookmarkStart w:id="115" w:name="_Toc72358411"/>
       <w:r>
         <w:lastRenderedPageBreak/>
         <w:t>Išvados</w:t>
       </w:r>
-      <w:bookmarkEnd w:id="114"/>
+      <w:bookmarkEnd w:id="115"/>
     </w:p>
     <w:p>
       <w:pPr>
@@ -30517,7 +30815,7 @@
       <w:pPr>
         <w:pStyle w:val="Antratbenr"/>
       </w:pPr>
-      <w:bookmarkStart w:id="115" w:name="_Toc72358412"/>
+      <w:bookmarkStart w:id="116" w:name="_Toc72358412"/>
       <w:r>
         <w:lastRenderedPageBreak/>
         <w:t>Literatūros sąrašas</w:t>
@@ -30527,7 +30825,7 @@
       <w:bookmarkEnd w:id="71"/>
       <w:bookmarkEnd w:id="72"/>
       <w:bookmarkEnd w:id="73"/>
-      <w:bookmarkEnd w:id="115"/>
+      <w:bookmarkEnd w:id="116"/>
     </w:p>
     <w:p/>
     <w:p/>
@@ -30536,7 +30834,7 @@
       <w:pPr>
         <w:pStyle w:val="ListNumber"/>
       </w:pPr>
-      <w:bookmarkStart w:id="116" w:name="_Ref70283398"/>
+      <w:bookmarkStart w:id="117" w:name="_Ref70283398"/>
       <w:r>
         <w:t>LOW</w:t>
       </w:r>
@@ -30722,13 +31020,13 @@
           <w:t>http://sdeuoc.ac.in/sites/default/files/sde_videos/Digital%20Image%20Processing%203rd%20ed.%20-%20R.%20Gonzalez%2C%20R.%20Woods-ilovepdf-compressed.pdf</w:t>
         </w:r>
       </w:hyperlink>
-      <w:bookmarkEnd w:id="116"/>
+      <w:bookmarkEnd w:id="117"/>
     </w:p>
     <w:p>
       <w:pPr>
         <w:pStyle w:val="ListNumber"/>
       </w:pPr>
-      <w:bookmarkStart w:id="117" w:name="_Ref70283532"/>
+      <w:bookmarkStart w:id="118" w:name="_Ref70283532"/>
       <w:r>
         <w:t xml:space="preserve">CANNY, </w:t>
       </w:r>
@@ -30793,8 +31091,8 @@
       <w:pPr>
         <w:pStyle w:val="ListNumber"/>
       </w:pPr>
-      <w:bookmarkStart w:id="118" w:name="_Ref70291429"/>
-      <w:bookmarkEnd w:id="117"/>
+      <w:bookmarkStart w:id="119" w:name="_Ref70291429"/>
+      <w:bookmarkEnd w:id="118"/>
       <w:r>
         <w:t xml:space="preserve">DERVINIS, </w:t>
       </w:r>
@@ -30833,8 +31131,8 @@
       <w:pPr>
         <w:pStyle w:val="ListNumber"/>
       </w:pPr>
-      <w:bookmarkStart w:id="119" w:name="_Ref70349505"/>
-      <w:bookmarkEnd w:id="118"/>
+      <w:bookmarkStart w:id="120" w:name="_Ref70349505"/>
+      <w:bookmarkEnd w:id="119"/>
       <w:r>
         <w:t xml:space="preserve">PULFER, </w:t>
       </w:r>
@@ -30964,8 +31262,8 @@
       <w:pPr>
         <w:pStyle w:val="ListNumber"/>
       </w:pPr>
-      <w:bookmarkStart w:id="120" w:name="_Ref70349518"/>
-      <w:bookmarkEnd w:id="119"/>
+      <w:bookmarkStart w:id="121" w:name="_Ref70349518"/>
+      <w:bookmarkEnd w:id="120"/>
       <w:r>
         <w:t xml:space="preserve">ZHANG, </w:t>
       </w:r>
@@ -31095,8 +31393,8 @@
       <w:pPr>
         <w:pStyle w:val="ListNumber"/>
       </w:pPr>
-      <w:bookmarkStart w:id="121" w:name="_Ref70354474"/>
-      <w:bookmarkEnd w:id="120"/>
+      <w:bookmarkStart w:id="122" w:name="_Ref70354474"/>
+      <w:bookmarkEnd w:id="121"/>
       <w:r>
         <w:t xml:space="preserve">FOSSUM, </w:t>
       </w:r>
@@ -31182,8 +31480,8 @@
       <w:pPr>
         <w:pStyle w:val="ListNumber"/>
       </w:pPr>
-      <w:bookmarkStart w:id="122" w:name="_Ref70371175"/>
-      <w:bookmarkEnd w:id="121"/>
+      <w:bookmarkStart w:id="123" w:name="_Ref70371175"/>
+      <w:bookmarkEnd w:id="122"/>
       <w:r>
         <w:t xml:space="preserve">GUO, </w:t>
       </w:r>
@@ -31275,8 +31573,8 @@
       <w:pPr>
         <w:pStyle w:val="ListNumber"/>
       </w:pPr>
-      <w:bookmarkStart w:id="123" w:name="_Ref70364222"/>
-      <w:bookmarkEnd w:id="122"/>
+      <w:bookmarkStart w:id="124" w:name="_Ref70364222"/>
+      <w:bookmarkEnd w:id="123"/>
       <w:r>
         <w:t xml:space="preserve">UTAMININGRUM, </w:t>
       </w:r>
@@ -31411,8 +31709,8 @@
       <w:pPr>
         <w:pStyle w:val="ListNumber"/>
       </w:pPr>
-      <w:bookmarkStart w:id="124" w:name="_Ref70366368"/>
-      <w:bookmarkEnd w:id="123"/>
+      <w:bookmarkStart w:id="125" w:name="_Ref70366368"/>
+      <w:bookmarkEnd w:id="124"/>
       <w:r>
         <w:t xml:space="preserve">BARRETO, </w:t>
       </w:r>
@@ -31640,11 +31938,11 @@
       <w:r>
         <w:t>[</w:t>
       </w:r>
-      <w:bookmarkStart w:id="125" w:name="_Hlk70871583"/>
+      <w:bookmarkStart w:id="126" w:name="_Hlk70871583"/>
       <w:r>
         <w:t>žiūrėta 2021-05-01</w:t>
       </w:r>
-      <w:bookmarkEnd w:id="125"/>
+      <w:bookmarkEnd w:id="126"/>
       <w:r>
         <w:t>]</w:t>
       </w:r>
@@ -31671,8 +31969,8 @@
       <w:pPr>
         <w:pStyle w:val="ListNumber"/>
       </w:pPr>
-      <w:bookmarkStart w:id="126" w:name="_Ref70366371"/>
-      <w:bookmarkEnd w:id="124"/>
+      <w:bookmarkStart w:id="127" w:name="_Ref70366371"/>
+      <w:bookmarkEnd w:id="125"/>
       <w:r>
         <w:t xml:space="preserve">CHMELAR, </w:t>
       </w:r>
@@ -31854,8 +32152,8 @@
       <w:pPr>
         <w:pStyle w:val="ListNumber"/>
       </w:pPr>
-      <w:bookmarkStart w:id="127" w:name="_Ref70450265"/>
-      <w:bookmarkEnd w:id="126"/>
+      <w:bookmarkStart w:id="128" w:name="_Ref70450265"/>
+      <w:bookmarkEnd w:id="127"/>
       <w:r>
         <w:t xml:space="preserve">MEŠKO, </w:t>
       </w:r>
@@ -31956,8 +32254,8 @@
       <w:pPr>
         <w:pStyle w:val="ListNumber"/>
       </w:pPr>
-      <w:bookmarkStart w:id="128" w:name="_Ref70540057"/>
-      <w:bookmarkEnd w:id="127"/>
+      <w:bookmarkStart w:id="129" w:name="_Ref70540057"/>
+      <w:bookmarkEnd w:id="128"/>
       <w:r>
         <w:t xml:space="preserve">CHMELAR, </w:t>
       </w:r>
@@ -32163,13 +32461,13 @@
           <w:t>https://essay.utwente.nl/72064/1/Bijman_BA_EEMCS.pdf</w:t>
         </w:r>
       </w:hyperlink>
-      <w:bookmarkEnd w:id="128"/>
+      <w:bookmarkEnd w:id="129"/>
     </w:p>
     <w:p>
       <w:pPr>
         <w:pStyle w:val="ListNumber"/>
       </w:pPr>
-      <w:bookmarkStart w:id="129" w:name="_Ref70789894"/>
+      <w:bookmarkStart w:id="130" w:name="_Ref70789894"/>
       <w:r>
         <w:t xml:space="preserve">FISHER, R, </w:t>
       </w:r>
@@ -32227,7 +32525,7 @@
         </w:r>
       </w:hyperlink>
     </w:p>
-    <w:bookmarkEnd w:id="129"/>
+    <w:bookmarkEnd w:id="130"/>
     <w:p>
       <w:pPr>
         <w:pStyle w:val="ListNumber"/>
@@ -33229,7 +33527,7 @@
           <w:u w:val="none"/>
         </w:rPr>
       </w:pPr>
-      <w:bookmarkStart w:id="130" w:name="_Ref42021249"/>
+      <w:bookmarkStart w:id="131" w:name="_Ref42021249"/>
       <w:r>
         <w:t xml:space="preserve">R. </w:t>
       </w:r>
@@ -33341,7 +33639,7 @@
           <w:t>https://homepages.inf.ed.ac.uk/rbf/HIPR2/fourier.htm?fbclid=IwAR13t9VTIgHMP28giCfS5GDb-8clbLk97yMXQsaJveVj_cySkk330gvnh-I</w:t>
         </w:r>
       </w:hyperlink>
-      <w:bookmarkEnd w:id="130"/>
+      <w:bookmarkEnd w:id="131"/>
     </w:p>
     <w:p>
       <w:pPr>
@@ -33351,7 +33649,7 @@
           <w:iCs/>
         </w:rPr>
       </w:pPr>
-      <w:bookmarkStart w:id="131" w:name="_Ref42033800"/>
+      <w:bookmarkStart w:id="132" w:name="_Ref42033800"/>
       <w:r>
         <w:lastRenderedPageBreak/>
         <w:t>“</w:t>
@@ -33461,7 +33759,7 @@
           <w:t>http://www.librow.com/articles/article-10</w:t>
         </w:r>
       </w:hyperlink>
-      <w:bookmarkEnd w:id="131"/>
+      <w:bookmarkEnd w:id="132"/>
     </w:p>
     <w:p>
       <w:pPr>
@@ -33471,7 +33769,7 @@
           <w:iCs/>
         </w:rPr>
       </w:pPr>
-      <w:bookmarkStart w:id="132" w:name="_Ref42034266"/>
+      <w:bookmarkStart w:id="133" w:name="_Ref42034266"/>
       <w:r>
         <w:t xml:space="preserve">T. </w:t>
       </w:r>
@@ -33584,7 +33882,7 @@
           <w:t>https://www.khanacademy.org/computing/computer-science/algorithms/merge-sort/a/divide-and-conquer-algorithms</w:t>
         </w:r>
       </w:hyperlink>
-      <w:bookmarkEnd w:id="132"/>
+      <w:bookmarkEnd w:id="133"/>
     </w:p>
     <w:p>
       <w:pPr>
@@ -33594,7 +33892,7 @@
           <w:iCs/>
         </w:rPr>
       </w:pPr>
-      <w:bookmarkStart w:id="133" w:name="_Ref42038103"/>
+      <w:bookmarkStart w:id="134" w:name="_Ref42038103"/>
       <w:r>
         <w:t xml:space="preserve">C. </w:t>
       </w:r>
@@ -33730,7 +34028,7 @@
           <w:t>https://medium.com/@hicraigchen/digital-image-processing-using-fourier-transform-in-python-bcb49424fd82</w:t>
         </w:r>
       </w:hyperlink>
-      <w:bookmarkEnd w:id="133"/>
+      <w:bookmarkEnd w:id="134"/>
     </w:p>
     <w:p>
       <w:pPr>
@@ -33740,7 +34038,7 @@
           <w:iCs/>
         </w:rPr>
       </w:pPr>
-      <w:bookmarkStart w:id="134" w:name="_Ref42037519"/>
+      <w:bookmarkStart w:id="135" w:name="_Ref42037519"/>
       <w:r>
         <w:t xml:space="preserve">P. </w:t>
       </w:r>
@@ -33860,7 +34158,7 @@
           <w:t>http://paulbourke.net/miscellaneous/imagefilter/</w:t>
         </w:r>
       </w:hyperlink>
-      <w:bookmarkEnd w:id="134"/>
+      <w:bookmarkEnd w:id="135"/>
     </w:p>
     <w:p>
       <w:pPr>
@@ -34078,7 +34376,7 @@
           <w:iCs/>
         </w:rPr>
       </w:pPr>
-      <w:bookmarkStart w:id="135" w:name="_Ref42042347"/>
+      <w:bookmarkStart w:id="136" w:name="_Ref42042347"/>
       <w:r>
         <w:t xml:space="preserve">R. </w:t>
       </w:r>
@@ -34190,7 +34488,7 @@
           <w:t>https://homepages.inf.ed.ac.uk/rbf/HIPR2/hough.htm</w:t>
         </w:r>
       </w:hyperlink>
-      <w:bookmarkEnd w:id="135"/>
+      <w:bookmarkEnd w:id="136"/>
     </w:p>
     <w:sectPr>
       <w:footerReference w:type="default" r:id="rId103"/>
@@ -47497,19 +47795,14 @@
 </file>
 
 <file path=customXml/item2.xml><?xml version="1.0" encoding="utf-8"?>
-<b:Sources xmlns:b="http://schemas.openxmlformats.org/officeDocument/2006/bibliography" xmlns="http://schemas.openxmlformats.org/officeDocument/2006/bibliography" SelectedStyle="\APASixthEditionOfficeOnline.xsl" StyleName="APA" Version="6"/>
+<p:properties xmlns:p="http://schemas.microsoft.com/office/2006/metadata/properties" xmlns:xsi="http://www.w3.org/2001/XMLSchema-instance" xmlns:pc="http://schemas.microsoft.com/office/infopath/2007/PartnerControls">
+  <documentManagement>
+    <Modifikuoti xmlns="6f570473-4b36-4c39-a776-03401f4bff93" xsi:nil="true"/>
+  </documentManagement>
+</p:properties>
 </file>
 
 <file path=customXml/item3.xml><?xml version="1.0" encoding="utf-8"?>
-<?mso-contentType ?>
-<FormTemplates xmlns="http://schemas.microsoft.com/sharepoint/v3/contenttype/forms">
-  <Display>DocumentLibraryForm</Display>
-  <Edit>DocumentLibraryForm</Edit>
-  <New>DocumentLibraryForm</New>
-</FormTemplates>
-</file>
-
-<file path=customXml/item4.xml><?xml version="1.0" encoding="utf-8"?>
 <ct:contentTypeSchema xmlns:ct="http://schemas.microsoft.com/office/2006/metadata/contentType" xmlns:ma="http://schemas.microsoft.com/office/2006/metadata/properties/metaAttributes" ct:_="" ma:_="" ma:contentTypeName="Dokumentas" ma:contentTypeID="0x01010085A0B56825ACE44AA56534054A45F39F" ma:contentTypeVersion="11" ma:contentTypeDescription="Kurkite naują dokumentą." ma:contentTypeScope="" ma:versionID="08344b7ecf1b226b4682b2348b9bd111">
   <xsd:schema xmlns:xsd="http://www.w3.org/2001/XMLSchema" xmlns:xs="http://www.w3.org/2001/XMLSchema" xmlns:p="http://schemas.microsoft.com/office/2006/metadata/properties" xmlns:ns2="620836a7-bc45-472c-88d2-4326827033e8" xmlns:ns3="6f570473-4b36-4c39-a776-03401f4bff93" targetNamespace="http://schemas.microsoft.com/office/2006/metadata/properties" ma:root="true" ma:fieldsID="1bb24d6dc74f8175b24c903340b3273a" ns2:_="" ns3:_="">
     <xsd:import namespace="620836a7-bc45-472c-88d2-4326827033e8"/>
@@ -47720,12 +48013,17 @@
 </ct:contentTypeSchema>
 </file>
 
+<file path=customXml/item4.xml><?xml version="1.0" encoding="utf-8"?>
+<b:Sources xmlns:b="http://schemas.openxmlformats.org/officeDocument/2006/bibliography" xmlns="http://schemas.openxmlformats.org/officeDocument/2006/bibliography" SelectedStyle="\APASixthEditionOfficeOnline.xsl" StyleName="APA" Version="6"/>
+</file>
+
 <file path=customXml/item5.xml><?xml version="1.0" encoding="utf-8"?>
-<p:properties xmlns:p="http://schemas.microsoft.com/office/2006/metadata/properties" xmlns:xsi="http://www.w3.org/2001/XMLSchema-instance" xmlns:pc="http://schemas.microsoft.com/office/infopath/2007/PartnerControls">
-  <documentManagement>
-    <Modifikuoti xmlns="6f570473-4b36-4c39-a776-03401f4bff93" xsi:nil="true"/>
-  </documentManagement>
-</p:properties>
+<?mso-contentType ?>
+<FormTemplates xmlns="http://schemas.microsoft.com/sharepoint/v3/contenttype/forms">
+  <Display>DocumentLibraryForm</Display>
+  <Edit>DocumentLibraryForm</Edit>
+  <New>DocumentLibraryForm</New>
+</FormTemplates>
 </file>
 
 <file path=customXml/itemProps1.xml><?xml version="1.0" encoding="utf-8"?>
@@ -47737,22 +48035,16 @@
 </file>
 
 <file path=customXml/itemProps2.xml><?xml version="1.0" encoding="utf-8"?>
-<ds:datastoreItem xmlns:ds="http://schemas.openxmlformats.org/officeDocument/2006/customXml" ds:itemID="{418C2556-312B-466A-990F-239C415E0AD8}">
+<ds:datastoreItem xmlns:ds="http://schemas.openxmlformats.org/officeDocument/2006/customXml" ds:itemID="{949D7D1B-3ED7-4FCF-84CC-168C035D517F}">
   <ds:schemaRefs>
-    <ds:schemaRef ds:uri="http://schemas.openxmlformats.org/officeDocument/2006/bibliography"/>
+    <ds:schemaRef ds:uri="http://schemas.microsoft.com/office/2006/metadata/properties"/>
+    <ds:schemaRef ds:uri="http://schemas.microsoft.com/office/infopath/2007/PartnerControls"/>
+    <ds:schemaRef ds:uri="6f570473-4b36-4c39-a776-03401f4bff93"/>
   </ds:schemaRefs>
 </ds:datastoreItem>
 </file>
 
 <file path=customXml/itemProps3.xml><?xml version="1.0" encoding="utf-8"?>
-<ds:datastoreItem xmlns:ds="http://schemas.openxmlformats.org/officeDocument/2006/customXml" ds:itemID="{12483B38-674F-42A8-9E56-0F53EF2A5520}">
-  <ds:schemaRefs>
-    <ds:schemaRef ds:uri="http://schemas.microsoft.com/sharepoint/v3/contenttype/forms"/>
-  </ds:schemaRefs>
-</ds:datastoreItem>
-</file>
-
-<file path=customXml/itemProps4.xml><?xml version="1.0" encoding="utf-8"?>
 <ds:datastoreItem xmlns:ds="http://schemas.openxmlformats.org/officeDocument/2006/customXml" ds:itemID="{14FBED83-53D8-4358-9230-A571F9972CF2}">
   <ds:schemaRefs>
     <ds:schemaRef ds:uri="http://schemas.microsoft.com/office/2006/metadata/contentType"/>
@@ -47771,12 +48063,18 @@
 </ds:datastoreItem>
 </file>
 
+<file path=customXml/itemProps4.xml><?xml version="1.0" encoding="utf-8"?>
+<ds:datastoreItem xmlns:ds="http://schemas.openxmlformats.org/officeDocument/2006/customXml" ds:itemID="{418C2556-312B-466A-990F-239C415E0AD8}">
+  <ds:schemaRefs>
+    <ds:schemaRef ds:uri="http://schemas.openxmlformats.org/officeDocument/2006/bibliography"/>
+  </ds:schemaRefs>
+</ds:datastoreItem>
+</file>
+
 <file path=customXml/itemProps5.xml><?xml version="1.0" encoding="utf-8"?>
-<ds:datastoreItem xmlns:ds="http://schemas.openxmlformats.org/officeDocument/2006/customXml" ds:itemID="{949D7D1B-3ED7-4FCF-84CC-168C035D517F}">
+<ds:datastoreItem xmlns:ds="http://schemas.openxmlformats.org/officeDocument/2006/customXml" ds:itemID="{12483B38-674F-42A8-9E56-0F53EF2A5520}">
   <ds:schemaRefs>
-    <ds:schemaRef ds:uri="http://schemas.microsoft.com/office/2006/metadata/properties"/>
-    <ds:schemaRef ds:uri="http://schemas.microsoft.com/office/infopath/2007/PartnerControls"/>
-    <ds:schemaRef ds:uri="6f570473-4b36-4c39-a776-03401f4bff93"/>
+    <ds:schemaRef ds:uri="http://schemas.microsoft.com/sharepoint/v3/contenttype/forms"/>
   </ds:schemaRefs>
 </ds:datastoreItem>
 </file>
</xml_diff>